<commit_message>
Versão definitiva dos diálogos
</commit_message>
<xml_diff>
--- a/Arquivos de Texto/Diálogos.docx
+++ b/Arquivos de Texto/Diálogos.docx
@@ -90,9 +90,11 @@
           <w:szCs w:val="24"/>
           <w:lang w:eastAsia="pt-BR"/>
         </w:rPr>
-        <w:t>. T</w:t>
-      </w:r>
-      <w:r>
+        <w:t>. Tal processo consiste em transformar gás de síntese em hidrocarbonetos líquidos, assim, foi possível transformar carvão mineral em carvão liquido. Esse carvão líquido foi denominado matéria escura.</w:t>
+      </w:r>
+    </w:p>
+    <w:p>
+      <w:pPr>
         <w:rPr>
           <w:rFonts w:ascii="Kingthings Trypewriter 2" w:eastAsia="Times New Roman" w:hAnsi="Kingthings Trypewriter 2" w:cs="Arial"/>
           <w:color w:val="000000"/>
@@ -100,8 +102,7 @@
           <w:szCs w:val="24"/>
           <w:lang w:eastAsia="pt-BR"/>
         </w:rPr>
-        <w:t>al processo consiste em transformar gás de síntese em hidrocarbonetos líquidos</w:t>
-      </w:r>
+      </w:pPr>
       <w:r>
         <w:rPr>
           <w:rFonts w:ascii="Kingthings Trypewriter 2" w:eastAsia="Times New Roman" w:hAnsi="Kingthings Trypewriter 2" w:cs="Arial"/>
@@ -110,11 +111,9 @@
           <w:szCs w:val="24"/>
           <w:lang w:eastAsia="pt-BR"/>
         </w:rPr>
-        <w:t>, assim, foi possível transformar carvão mineral em carvão liquido. Esse carvão líquido foi denominado matéria escura.</w:t>
-      </w:r>
-    </w:p>
-    <w:p>
-      <w:pPr>
+        <w:t>A matéria escura começou a se tornar a principal fonte de energia de tudo n</w:t>
+      </w:r>
+      <w:r>
         <w:rPr>
           <w:rFonts w:ascii="Kingthings Trypewriter 2" w:eastAsia="Times New Roman" w:hAnsi="Kingthings Trypewriter 2" w:cs="Arial"/>
           <w:color w:val="000000"/>
@@ -122,7 +121,8 @@
           <w:szCs w:val="24"/>
           <w:lang w:eastAsia="pt-BR"/>
         </w:rPr>
-      </w:pPr>
+        <w:t>o mundo, dando início a corrida r</w:t>
+      </w:r>
       <w:r>
         <w:rPr>
           <w:rFonts w:ascii="Kingthings Trypewriter 2" w:eastAsia="Times New Roman" w:hAnsi="Kingthings Trypewriter 2" w:cs="Arial"/>
@@ -131,7 +131,7 @@
           <w:szCs w:val="24"/>
           <w:lang w:eastAsia="pt-BR"/>
         </w:rPr>
-        <w:t xml:space="preserve">A matéria escura </w:t>
+        <w:t xml:space="preserve">evolucionária. Essa foi uma época onde, vários países competiam para ver quem criava melhores </w:t>
       </w:r>
       <w:r>
         <w:rPr>
@@ -141,7 +141,7 @@
           <w:szCs w:val="24"/>
           <w:lang w:eastAsia="pt-BR"/>
         </w:rPr>
-        <w:t>começou a se tornar a principal fonte de energia de tudo n</w:t>
+        <w:t>tecnologias</w:t>
       </w:r>
       <w:r>
         <w:rPr>
@@ -151,7 +151,7 @@
           <w:szCs w:val="24"/>
           <w:lang w:eastAsia="pt-BR"/>
         </w:rPr>
-        <w:t>o mundo, dando início a corrida r</w:t>
+        <w:t xml:space="preserve"> a partir do tal combustível. Isso gerou diversas evoluções para o mundo, como aviões e veículos terrestres que não necessitavam de rodas</w:t>
       </w:r>
       <w:r>
         <w:rPr>
@@ -161,9 +161,11 @@
           <w:szCs w:val="24"/>
           <w:lang w:eastAsia="pt-BR"/>
         </w:rPr>
-        <w:t>evolucionária. Essa foi uma época onde, vários países competiam para ver quem criava as melhores invenções a partir do tal combustível. Isso gerou diversas evoluções para o mundo, como aviões e veículos terrestres que não necessitavam de rodas</w:t>
-      </w:r>
-      <w:r>
+        <w:t>.</w:t>
+      </w:r>
+    </w:p>
+    <w:p>
+      <w:pPr>
         <w:rPr>
           <w:rFonts w:ascii="Kingthings Trypewriter 2" w:eastAsia="Times New Roman" w:hAnsi="Kingthings Trypewriter 2" w:cs="Arial"/>
           <w:color w:val="000000"/>
@@ -171,11 +173,8 @@
           <w:szCs w:val="24"/>
           <w:lang w:eastAsia="pt-BR"/>
         </w:rPr>
-        <w:t>.</w:t>
-      </w:r>
-    </w:p>
-    <w:p>
-      <w:pPr>
+      </w:pPr>
+      <w:r>
         <w:rPr>
           <w:rFonts w:ascii="Kingthings Trypewriter 2" w:eastAsia="Times New Roman" w:hAnsi="Kingthings Trypewriter 2" w:cs="Arial"/>
           <w:color w:val="000000"/>
@@ -183,8 +182,11 @@
           <w:szCs w:val="24"/>
           <w:lang w:eastAsia="pt-BR"/>
         </w:rPr>
-      </w:pPr>
-      <w:r>
+        <w:t>Em 1960, o mundo entrou em colapso, a utilização desenfreada da matéria escura gerou um aumento descomunal na temperatura do planeta, matando milhares de pessoas e tornando o mundo um grande deserto. As pessoas sobreviventes passaram a tentar se adaptar da forma que podiam, isso incluía até mesmo matar semelhantes para conseguir água ou alimento. Apenas uma cidade se manteve em pé, ClockTown, a cidade do relógio.</w:t>
+      </w:r>
+    </w:p>
+    <w:p>
+      <w:pPr>
         <w:rPr>
           <w:rFonts w:ascii="Kingthings Trypewriter 2" w:eastAsia="Times New Roman" w:hAnsi="Kingthings Trypewriter 2" w:cs="Arial"/>
           <w:color w:val="000000"/>
@@ -192,8 +194,7 @@
           <w:szCs w:val="24"/>
           <w:lang w:eastAsia="pt-BR"/>
         </w:rPr>
-        <w:t>Em 1960, o mundo entrou em colapso, a utilização desenfreada da matéria escura gerou um aumento descomunal na temperatura do planeta, matando milhares de pessoas</w:t>
-      </w:r>
+      </w:pPr>
       <w:r>
         <w:rPr>
           <w:rFonts w:ascii="Kingthings Trypewriter 2" w:eastAsia="Times New Roman" w:hAnsi="Kingthings Trypewriter 2" w:cs="Arial"/>
@@ -202,9 +203,11 @@
           <w:szCs w:val="24"/>
           <w:lang w:eastAsia="pt-BR"/>
         </w:rPr>
-        <w:t xml:space="preserve"> e tornando o mundo um grande deserto</w:t>
-      </w:r>
-      <w:r>
+        <w:t>Algum tempo depois uma utopia se consolidou em ClockTown, muito estava nas mãos de poucos, e pouco nas mãos de muitos. Haviam muitos pobres em ClockTown e para resolver tal problema, os chefes da cidade baniam aqueles que não conseguiam pagar por suas moradias. Assim surgiu JunkYard, uma cidade afastada onde vivam os menos favorecidos.</w:t>
+      </w:r>
+    </w:p>
+    <w:p>
+      <w:pPr>
         <w:rPr>
           <w:rFonts w:ascii="Kingthings Trypewriter 2" w:eastAsia="Times New Roman" w:hAnsi="Kingthings Trypewriter 2" w:cs="Arial"/>
           <w:color w:val="000000"/>
@@ -212,8 +215,7 @@
           <w:szCs w:val="24"/>
           <w:lang w:eastAsia="pt-BR"/>
         </w:rPr>
-        <w:t>. As pessoas sobreviventes passaram a tentar se adaptar da forma que podiam, isso incluía até mesmo matar semelhantes para conseguir água ou alimento.</w:t>
-      </w:r>
+      </w:pPr>
       <w:r>
         <w:rPr>
           <w:rFonts w:ascii="Kingthings Trypewriter 2" w:eastAsia="Times New Roman" w:hAnsi="Kingthings Trypewriter 2" w:cs="Arial"/>
@@ -222,7 +224,7 @@
           <w:szCs w:val="24"/>
           <w:lang w:eastAsia="pt-BR"/>
         </w:rPr>
-        <w:t xml:space="preserve"> Apenas uma cidade se manteve em pé, ClockTown, a cidade do relógio.</w:t>
+        <w:t>Uma nova tendência tecnológica acabou surgindo e chamando a atenção de todos, a possibilidade de trocar membros do corpo por partes biônicas, assim, transpassando as limitações biológicas dos seres humanos. Um visionário conhecido apenas como Kron, foi o primeiro a se tornar totalmente máquina, sendo considerado por muitos como um grande revolucionário e ganhando diversos seguidores.</w:t>
       </w:r>
     </w:p>
     <w:p>
@@ -237,17 +239,41 @@
       </w:pPr>
       <w:r>
         <w:rPr>
+          <w:rFonts w:ascii="Kingthings Trypewriter 2" w:hAnsi="Kingthings Trypewriter 2"/>
+          <w:sz w:val="24"/>
+          <w:szCs w:val="24"/>
+        </w:rPr>
+        <w:t>Ao passar do tempo, sua grande influência e falta de empatia corrompem suas ideias e seus seguidores, criando neles a um anseio por se libertar de sua natureza imperfeita e assim, uma desilusão e desprezo sobre tudo aquilo que um dia lhes fez humanos.</w:t>
+      </w:r>
+      <w:r>
+        <w:rPr>
+          <w:rFonts w:ascii="Kingthings Trypewriter 2" w:hAnsi="Kingthings Trypewriter 2"/>
+          <w:sz w:val="24"/>
+          <w:szCs w:val="24"/>
+        </w:rPr>
+        <w:t xml:space="preserve"> Kron se tornou um ditador e começou a controlar </w:t>
+      </w:r>
+      <w:r>
+        <w:rPr>
+          <w:rFonts w:ascii="Kingthings Trypewriter 2" w:hAnsi="Kingthings Trypewriter 2"/>
+          <w:sz w:val="24"/>
+          <w:szCs w:val="24"/>
+        </w:rPr>
+        <w:lastRenderedPageBreak/>
+        <w:t>ClockTown, onde também fundou seu exército de pessoas com próteses biônicas.</w:t>
+      </w:r>
+    </w:p>
+    <w:p>
+      <w:pPr>
+        <w:rPr>
           <w:rFonts w:ascii="Kingthings Trypewriter 2" w:eastAsia="Times New Roman" w:hAnsi="Kingthings Trypewriter 2" w:cs="Arial"/>
           <w:color w:val="000000"/>
           <w:sz w:val="24"/>
           <w:szCs w:val="24"/>
           <w:lang w:eastAsia="pt-BR"/>
         </w:rPr>
-        <w:t>Algum tempo depois uma utopia se consolidou em ClockTown, muito estava nas mãos de poucos, e pouco nas mãos de muitos. Haviam muitos pobres em ClockTown e para resolver tal problema, os chefes da cidade baniam aqueles que não conseguiam pagar por suas moradias. Assim surgiu JunkYard, uma cidade afastada onde vivam os menos favorecidos.</w:t>
-      </w:r>
-    </w:p>
-    <w:p>
-      <w:pPr>
+      </w:pPr>
+      <w:r>
         <w:rPr>
           <w:rFonts w:ascii="Kingthings Trypewriter 2" w:eastAsia="Times New Roman" w:hAnsi="Kingthings Trypewriter 2" w:cs="Arial"/>
           <w:color w:val="000000"/>
@@ -255,7 +281,8 @@
           <w:szCs w:val="24"/>
           <w:lang w:eastAsia="pt-BR"/>
         </w:rPr>
-      </w:pPr>
+        <w:t xml:space="preserve">Em Maverick </w:t>
+      </w:r>
       <w:r>
         <w:rPr>
           <w:rFonts w:ascii="Kingthings Trypewriter 2" w:eastAsia="Times New Roman" w:hAnsi="Kingthings Trypewriter 2" w:cs="Arial"/>
@@ -264,11 +291,9 @@
           <w:szCs w:val="24"/>
           <w:lang w:eastAsia="pt-BR"/>
         </w:rPr>
-        <w:t>Uma nova tendência tecnológica acabou surgindo e chamando a atenção de todos, a possibilidade de trocar membros do corpo por partes biônicas, assim, transpassando as limitações biológicas dos seres humanos. Um visionário conhecido apenas como Kron, foi o primeiro a se tornar totalmente máquina, sendo considerado por muitos como um grande revolucionário e ganhando diversos seguidores.</w:t>
-      </w:r>
-    </w:p>
-    <w:p>
-      <w:pPr>
+        <w:t>Chronicles</w:t>
+      </w:r>
+      <w:r>
         <w:rPr>
           <w:rFonts w:ascii="Kingthings Trypewriter 2" w:eastAsia="Times New Roman" w:hAnsi="Kingthings Trypewriter 2" w:cs="Arial"/>
           <w:color w:val="000000"/>
@@ -276,35 +301,9 @@
           <w:szCs w:val="24"/>
           <w:lang w:eastAsia="pt-BR"/>
         </w:rPr>
-      </w:pPr>
-      <w:r>
-        <w:rPr>
-          <w:rFonts w:ascii="Kingthings Trypewriter 2" w:hAnsi="Kingthings Trypewriter 2"/>
-          <w:sz w:val="24"/>
-          <w:szCs w:val="24"/>
-        </w:rPr>
-        <w:t>Ao passar do tempo, sua grande influência e falta de empatia corrompem suas ideias e seus seguidores, criando neles a um anseio por se libertar de sua natureza imperfeita e assim, uma desilusão e desprezo sobre tudo aquilo que um dia lhes fez humanos.</w:t>
-      </w:r>
-      <w:r>
-        <w:rPr>
-          <w:rFonts w:ascii="Kingthings Trypewriter 2" w:hAnsi="Kingthings Trypewriter 2"/>
-          <w:sz w:val="24"/>
-          <w:szCs w:val="24"/>
-        </w:rPr>
-        <w:t xml:space="preserve"> Kron se tornou um ditador e começou a controlar </w:t>
-      </w:r>
-      <w:r>
-        <w:rPr>
-          <w:rFonts w:ascii="Kingthings Trypewriter 2" w:hAnsi="Kingthings Trypewriter 2"/>
-          <w:sz w:val="24"/>
-          <w:szCs w:val="24"/>
-        </w:rPr>
-        <w:lastRenderedPageBreak/>
-        <w:t>ClockTown, onde também fundou seu exército de pessoas com próteses biônicas.</w:t>
-      </w:r>
-    </w:p>
-    <w:p>
-      <w:pPr>
+        <w:t xml:space="preserve"> você irá controlar Maverick Redscraf, um jovem </w:t>
+      </w:r>
+      <w:r>
         <w:rPr>
           <w:rFonts w:ascii="Kingthings Trypewriter 2" w:eastAsia="Times New Roman" w:hAnsi="Kingthings Trypewriter 2" w:cs="Arial"/>
           <w:color w:val="000000"/>
@@ -312,8 +311,124 @@
           <w:szCs w:val="24"/>
           <w:lang w:eastAsia="pt-BR"/>
         </w:rPr>
-      </w:pPr>
-      <w:r>
+        <w:t xml:space="preserve">que reside em JunkYard juntamente com </w:t>
+      </w:r>
+      <w:r>
+        <w:rPr>
+          <w:rFonts w:ascii="Kingthings Trypewriter 2" w:hAnsi="Kingthings Trypewriter 2"/>
+          <w:sz w:val="24"/>
+          <w:szCs w:val="24"/>
+        </w:rPr>
+        <w:t>os Scraps</w:t>
+      </w:r>
+      <w:r>
+        <w:rPr>
+          <w:rFonts w:ascii="Kingthings Trypewriter 2" w:hAnsi="Kingthings Trypewriter 2"/>
+          <w:sz w:val="24"/>
+          <w:szCs w:val="24"/>
+        </w:rPr>
+        <w:t>,</w:t>
+      </w:r>
+      <w:r>
+        <w:rPr>
+          <w:rFonts w:ascii="Kingthings Trypewriter 2" w:hAnsi="Kingthings Trypewriter 2"/>
+          <w:sz w:val="24"/>
+          <w:szCs w:val="24"/>
+        </w:rPr>
+        <w:t xml:space="preserve"> nome dado aos habitantes desse lugar</w:t>
+      </w:r>
+      <w:r>
+        <w:rPr>
+          <w:rFonts w:ascii="Kingthings Trypewriter 2" w:hAnsi="Kingthings Trypewriter 2"/>
+          <w:sz w:val="24"/>
+          <w:szCs w:val="24"/>
+        </w:rPr>
+        <w:t>. Esses</w:t>
+      </w:r>
+      <w:r>
+        <w:rPr>
+          <w:rFonts w:ascii="Kingthings Trypewriter 2" w:hAnsi="Kingthings Trypewriter 2"/>
+          <w:sz w:val="24"/>
+          <w:szCs w:val="24"/>
+        </w:rPr>
+        <w:t xml:space="preserve"> </w:t>
+      </w:r>
+      <w:r>
+        <w:rPr>
+          <w:rFonts w:ascii="Kingthings Trypewriter 2" w:hAnsi="Kingthings Trypewriter 2"/>
+          <w:sz w:val="24"/>
+          <w:szCs w:val="24"/>
+        </w:rPr>
+        <w:t xml:space="preserve">que são </w:t>
+      </w:r>
+      <w:r>
+        <w:rPr>
+          <w:rFonts w:ascii="Kingthings Trypewriter 2" w:hAnsi="Kingthings Trypewriter 2"/>
+          <w:sz w:val="24"/>
+          <w:szCs w:val="24"/>
+        </w:rPr>
+        <w:t>apega</w:t>
+      </w:r>
+      <w:r>
+        <w:rPr>
+          <w:rFonts w:ascii="Kingthings Trypewriter 2" w:hAnsi="Kingthings Trypewriter 2"/>
+          <w:sz w:val="24"/>
+          <w:szCs w:val="24"/>
+        </w:rPr>
+        <w:t>dos</w:t>
+      </w:r>
+      <w:r>
+        <w:rPr>
+          <w:rFonts w:ascii="Kingthings Trypewriter 2" w:hAnsi="Kingthings Trypewriter 2"/>
+          <w:sz w:val="24"/>
+          <w:szCs w:val="24"/>
+        </w:rPr>
+        <w:t xml:space="preserve"> firmemente a sua humanidade, seja por ideologia, por falta de acesso à tecnologia, ou simplesmente por medo. Entre os Scraps surg</w:t>
+      </w:r>
+      <w:r>
+        <w:rPr>
+          <w:rFonts w:ascii="Kingthings Trypewriter 2" w:hAnsi="Kingthings Trypewriter 2"/>
+          <w:sz w:val="24"/>
+          <w:szCs w:val="24"/>
+        </w:rPr>
+        <w:t>iu</w:t>
+      </w:r>
+      <w:r>
+        <w:rPr>
+          <w:rFonts w:ascii="Kingthings Trypewriter 2" w:hAnsi="Kingthings Trypewriter 2"/>
+          <w:sz w:val="24"/>
+          <w:szCs w:val="24"/>
+        </w:rPr>
+        <w:t xml:space="preserve"> a resistência Beetle Force, criada e liderada por Magnus e Leonard, tendo como principa</w:t>
+      </w:r>
+      <w:r>
+        <w:rPr>
+          <w:rFonts w:ascii="Kingthings Trypewriter 2" w:hAnsi="Kingthings Trypewriter 2"/>
+          <w:sz w:val="24"/>
+          <w:szCs w:val="24"/>
+        </w:rPr>
+        <w:t>l suporte Maverick e Kriss</w:t>
+      </w:r>
+      <w:r>
+        <w:rPr>
+          <w:rFonts w:ascii="Kingthings Trypewriter 2" w:hAnsi="Kingthings Trypewriter 2"/>
+          <w:sz w:val="24"/>
+          <w:szCs w:val="24"/>
+        </w:rPr>
+        <w:t>, filha de Magnus,</w:t>
+      </w:r>
+      <w:r>
+        <w:rPr>
+          <w:rFonts w:ascii="Kingthings Trypewriter 2" w:hAnsi="Kingthings Trypewriter 2"/>
+          <w:sz w:val="24"/>
+          <w:szCs w:val="24"/>
+        </w:rPr>
+        <w:t xml:space="preserve"> para combater Kron e garantir a sobrevivência dos desfavorecidos.</w:t>
+      </w:r>
+    </w:p>
+    <w:p>
+      <w:pPr>
+        <w:jc w:val="center"/>
         <w:rPr>
           <w:rFonts w:ascii="Kingthings Trypewriter 2" w:eastAsia="Times New Roman" w:hAnsi="Kingthings Trypewriter 2" w:cs="Arial"/>
           <w:color w:val="000000"/>
@@ -321,169 +436,663 @@
           <w:szCs w:val="24"/>
           <w:lang w:eastAsia="pt-BR"/>
         </w:rPr>
-        <w:t xml:space="preserve">Em Maverick </w:t>
-      </w:r>
-      <w:r>
-        <w:rPr>
-          <w:rFonts w:ascii="Kingthings Trypewriter 2" w:eastAsia="Times New Roman" w:hAnsi="Kingthings Trypewriter 2" w:cs="Arial"/>
-          <w:color w:val="000000"/>
-          <w:sz w:val="24"/>
-          <w:szCs w:val="24"/>
-          <w:lang w:eastAsia="pt-BR"/>
-        </w:rPr>
-        <w:t>Chronicles</w:t>
-      </w:r>
-      <w:r>
-        <w:rPr>
-          <w:rFonts w:ascii="Kingthings Trypewriter 2" w:eastAsia="Times New Roman" w:hAnsi="Kingthings Trypewriter 2" w:cs="Arial"/>
-          <w:color w:val="000000"/>
-          <w:sz w:val="24"/>
-          <w:szCs w:val="24"/>
-          <w:lang w:eastAsia="pt-BR"/>
-        </w:rPr>
-        <w:t xml:space="preserve"> você irá controlar Maverick Redscraf, um jovem </w:t>
-      </w:r>
-      <w:r>
-        <w:rPr>
-          <w:rFonts w:ascii="Kingthings Trypewriter 2" w:eastAsia="Times New Roman" w:hAnsi="Kingthings Trypewriter 2" w:cs="Arial"/>
-          <w:color w:val="000000"/>
-          <w:sz w:val="24"/>
-          <w:szCs w:val="24"/>
-          <w:lang w:eastAsia="pt-BR"/>
-        </w:rPr>
-        <w:t xml:space="preserve">que reside em JunkYard juntamente com </w:t>
-      </w:r>
-      <w:r>
-        <w:rPr>
-          <w:rFonts w:ascii="Kingthings Trypewriter 2" w:hAnsi="Kingthings Trypewriter 2"/>
-          <w:sz w:val="24"/>
-          <w:szCs w:val="24"/>
-        </w:rPr>
-        <w:t>os Scraps</w:t>
-      </w:r>
-      <w:r>
-        <w:rPr>
-          <w:rFonts w:ascii="Kingthings Trypewriter 2" w:hAnsi="Kingthings Trypewriter 2"/>
-          <w:sz w:val="24"/>
-          <w:szCs w:val="24"/>
+      </w:pPr>
+      <w:r>
+        <w:rPr>
+          <w:rFonts w:ascii="Dirty Ego" w:eastAsia="Adobe Gothic Std B" w:hAnsi="Dirty Ego"/>
+          <w:sz w:val="60"/>
+          <w:szCs w:val="60"/>
+        </w:rPr>
+        <w:t>(</w:t>
+      </w:r>
+      <w:r>
+        <w:rPr>
+          <w:rFonts w:ascii="Dirty Ego" w:eastAsia="Adobe Gothic Std B" w:hAnsi="Dirty Ego"/>
+          <w:sz w:val="60"/>
+          <w:szCs w:val="60"/>
+        </w:rPr>
+        <w:t>Tutorial dos movimentos</w:t>
+      </w:r>
+      <w:r>
+        <w:rPr>
+          <w:rFonts w:ascii="Dirty Ego" w:eastAsia="Adobe Gothic Std B" w:hAnsi="Dirty Ego"/>
+          <w:sz w:val="60"/>
+          <w:szCs w:val="60"/>
+        </w:rPr>
+        <w:t>)</w:t>
+      </w:r>
+    </w:p>
+    <w:p>
+      <w:pPr>
+        <w:jc w:val="center"/>
+        <w:rPr>
+          <w:rFonts w:ascii="Dirty Ego" w:eastAsia="Adobe Gothic Std B" w:hAnsi="Dirty Ego"/>
+          <w:sz w:val="60"/>
+          <w:szCs w:val="60"/>
+        </w:rPr>
+      </w:pPr>
+      <w:r>
+        <w:rPr>
+          <w:rFonts w:ascii="Dirty Ego" w:eastAsia="Adobe Gothic Std B" w:hAnsi="Dirty Ego"/>
+          <w:sz w:val="60"/>
+          <w:szCs w:val="60"/>
+        </w:rPr>
+        <w:t>Cena 1 (casa do Leonard)</w:t>
+      </w:r>
+    </w:p>
+    <w:p>
+      <w:pPr>
+        <w:rPr>
+          <w:rFonts w:ascii="Kingthings Trypewriter 2" w:eastAsia="Adobe Gothic Std B" w:hAnsi="Kingthings Trypewriter 2"/>
+        </w:rPr>
+      </w:pPr>
+      <w:r>
+        <w:rPr>
+          <w:rFonts w:ascii="Kingthings Trypewriter 2" w:eastAsia="Adobe Gothic Std B" w:hAnsi="Kingthings Trypewriter 2"/>
+        </w:rPr>
+        <w:t>//Em cena: Maverick, Leonard e Skull</w:t>
+      </w:r>
+    </w:p>
+    <w:p>
+      <w:pPr>
+        <w:rPr>
+          <w:rFonts w:ascii="Kingthings Trypewriter 2" w:eastAsia="Adobe Gothic Std B" w:hAnsi="Kingthings Trypewriter 2"/>
+        </w:rPr>
+      </w:pPr>
+      <w:r>
+        <w:rPr>
+          <w:rFonts w:ascii="Kingthings Trypewriter 2" w:eastAsia="Adobe Gothic Std B" w:hAnsi="Kingthings Trypewriter 2"/>
+        </w:rPr>
+        <w:t xml:space="preserve">Maverick: </w:t>
+      </w:r>
+      <w:r>
+        <w:rPr>
+          <w:rFonts w:ascii="Kingthings Trypewriter 2" w:eastAsia="Adobe Gothic Std B" w:hAnsi="Kingthings Trypewriter 2"/>
+        </w:rPr>
+        <w:t>Leonard</w:t>
+      </w:r>
+      <w:r>
+        <w:rPr>
+          <w:rFonts w:ascii="Kingthings Trypewriter 2" w:eastAsia="Adobe Gothic Std B" w:hAnsi="Kingthings Trypewriter 2"/>
         </w:rPr>
         <w:t>,</w:t>
       </w:r>
       <w:r>
         <w:rPr>
-          <w:rFonts w:ascii="Kingthings Trypewriter 2" w:hAnsi="Kingthings Trypewriter 2"/>
-          <w:sz w:val="24"/>
-          <w:szCs w:val="24"/>
-        </w:rPr>
-        <w:t xml:space="preserve"> nome dado aos habitantes desse lugar, </w:t>
-      </w:r>
-      <w:r>
-        <w:rPr>
-          <w:rFonts w:ascii="Kingthings Trypewriter 2" w:hAnsi="Kingthings Trypewriter 2"/>
-          <w:sz w:val="24"/>
-          <w:szCs w:val="24"/>
-        </w:rPr>
-        <w:t xml:space="preserve">que são </w:t>
-      </w:r>
-      <w:r>
-        <w:rPr>
-          <w:rFonts w:ascii="Kingthings Trypewriter 2" w:hAnsi="Kingthings Trypewriter 2"/>
-          <w:sz w:val="24"/>
-          <w:szCs w:val="24"/>
-        </w:rPr>
-        <w:t>apega</w:t>
-      </w:r>
-      <w:r>
-        <w:rPr>
-          <w:rFonts w:ascii="Kingthings Trypewriter 2" w:hAnsi="Kingthings Trypewriter 2"/>
-          <w:sz w:val="24"/>
-          <w:szCs w:val="24"/>
-        </w:rPr>
-        <w:t>dos</w:t>
-      </w:r>
-      <w:r>
-        <w:rPr>
-          <w:rFonts w:ascii="Kingthings Trypewriter 2" w:hAnsi="Kingthings Trypewriter 2"/>
-          <w:sz w:val="24"/>
-          <w:szCs w:val="24"/>
-        </w:rPr>
-        <w:t xml:space="preserve"> firmemente a sua humanidade, seja por ideologia, por falta de acesso à tecnologia, ou simplesmente por medo. Entre os Scraps s</w:t>
-      </w:r>
-      <w:r>
-        <w:rPr>
-          <w:rFonts w:ascii="Kingthings Trypewriter 2" w:hAnsi="Kingthings Trypewriter 2"/>
-          <w:sz w:val="24"/>
-          <w:szCs w:val="24"/>
-        </w:rPr>
-        <w:t>urge a resistência B</w:t>
-      </w:r>
-      <w:r>
-        <w:rPr>
-          <w:rFonts w:ascii="Kingthings Trypewriter 2" w:hAnsi="Kingthings Trypewriter 2"/>
-          <w:sz w:val="24"/>
-          <w:szCs w:val="24"/>
-        </w:rPr>
-        <w:t xml:space="preserve">eetle </w:t>
-      </w:r>
-      <w:r>
-        <w:rPr>
-          <w:rFonts w:ascii="Kingthings Trypewriter 2" w:hAnsi="Kingthings Trypewriter 2"/>
-          <w:sz w:val="24"/>
-          <w:szCs w:val="24"/>
-        </w:rPr>
-        <w:t>F</w:t>
-      </w:r>
-      <w:r>
-        <w:rPr>
-          <w:rFonts w:ascii="Kingthings Trypewriter 2" w:hAnsi="Kingthings Trypewriter 2"/>
-          <w:sz w:val="24"/>
-          <w:szCs w:val="24"/>
-        </w:rPr>
-        <w:t>orce, criada e liderada por Magnus e Leonard, tendo como principa</w:t>
-      </w:r>
-      <w:r>
-        <w:rPr>
-          <w:rFonts w:ascii="Kingthings Trypewriter 2" w:hAnsi="Kingthings Trypewriter 2"/>
-          <w:sz w:val="24"/>
-          <w:szCs w:val="24"/>
-        </w:rPr>
-        <w:t>l suporte Maverick e Kriss</w:t>
-      </w:r>
-      <w:r>
-        <w:rPr>
-          <w:rFonts w:ascii="Kingthings Trypewriter 2" w:hAnsi="Kingthings Trypewriter 2"/>
-          <w:sz w:val="24"/>
-          <w:szCs w:val="24"/>
-        </w:rPr>
-        <w:t xml:space="preserve"> para combater Kron e garantir a sobrevivência dos desfavorecidos.</w:t>
+          <w:rFonts w:ascii="Kingthings Trypewriter 2" w:eastAsia="Adobe Gothic Std B" w:hAnsi="Kingthings Trypewriter 2"/>
+        </w:rPr>
+        <w:t xml:space="preserve"> voltei com suas engrenagens, também consegui um pouco de comida. </w:t>
+      </w:r>
+    </w:p>
+    <w:p>
+      <w:pPr>
+        <w:rPr>
+          <w:rFonts w:ascii="Kingthings Trypewriter 2" w:eastAsia="Adobe Gothic Std B" w:hAnsi="Kingthings Trypewriter 2"/>
+        </w:rPr>
+      </w:pPr>
+      <w:r>
+        <w:rPr>
+          <w:rFonts w:ascii="Kingthings Trypewriter 2" w:eastAsia="Adobe Gothic Std B" w:hAnsi="Kingthings Trypewriter 2"/>
+        </w:rPr>
+        <w:t xml:space="preserve">Leonard: </w:t>
+      </w:r>
+      <w:r>
+        <w:rPr>
+          <w:rFonts w:ascii="Kingthings Trypewriter 2" w:eastAsia="Adobe Gothic Std B" w:hAnsi="Kingthings Trypewriter 2"/>
+        </w:rPr>
+        <w:t>Deixe em cima da mesa Maverick.</w:t>
+      </w:r>
+    </w:p>
+    <w:p>
+      <w:pPr>
+        <w:rPr>
+          <w:rFonts w:ascii="Kingthings Trypewriter 2" w:eastAsia="Adobe Gothic Std B" w:hAnsi="Kingthings Trypewriter 2"/>
+        </w:rPr>
+      </w:pPr>
+      <w:r>
+        <w:rPr>
+          <w:rFonts w:ascii="Kingthings Trypewriter 2" w:eastAsia="Adobe Gothic Std B" w:hAnsi="Kingthings Trypewriter 2"/>
+        </w:rPr>
+        <w:t>Maverick: Você precisa comer, não se alimenta direito a dias</w:t>
+      </w:r>
+      <w:r>
+        <w:rPr>
+          <w:rFonts w:ascii="Kingthings Trypewriter 2" w:eastAsia="Adobe Gothic Std B" w:hAnsi="Kingthings Trypewriter 2"/>
+        </w:rPr>
+        <w:t>, e também ...</w:t>
+      </w:r>
+    </w:p>
+    <w:p>
+      <w:pPr>
+        <w:rPr>
+          <w:rFonts w:ascii="Kingthings Trypewriter 2" w:eastAsia="Adobe Gothic Std B" w:hAnsi="Kingthings Trypewriter 2"/>
+        </w:rPr>
+      </w:pPr>
+      <w:r>
+        <w:rPr>
+          <w:rFonts w:ascii="Kingthings Trypewriter 2" w:eastAsia="Adobe Gothic Std B" w:hAnsi="Kingthings Trypewriter 2"/>
+        </w:rPr>
+        <w:t>Leonard: Kriss quer vê-lo lá em baixo, aprece-se.</w:t>
+      </w:r>
+    </w:p>
+    <w:p>
+      <w:pPr>
+        <w:rPr>
+          <w:rFonts w:ascii="Kingthings Trypewriter 2" w:eastAsia="Adobe Gothic Std B" w:hAnsi="Kingthings Trypewriter 2"/>
+        </w:rPr>
+      </w:pPr>
+      <w:r>
+        <w:rPr>
+          <w:rFonts w:ascii="Kingthings Trypewriter 2" w:eastAsia="Adobe Gothic Std B" w:hAnsi="Kingthings Trypewriter 2"/>
+        </w:rPr>
+        <w:t>Maverick: Não tente mudar de assunto, você precisa se alimentar!</w:t>
+      </w:r>
+    </w:p>
+    <w:p>
+      <w:pPr>
+        <w:rPr>
+          <w:rFonts w:ascii="Kingthings Trypewriter 2" w:eastAsia="Adobe Gothic Std B" w:hAnsi="Kingthings Trypewriter 2"/>
+        </w:rPr>
+      </w:pPr>
+      <w:r>
+        <w:rPr>
+          <w:rFonts w:ascii="Kingthings Trypewriter 2" w:eastAsia="Adobe Gothic Std B" w:hAnsi="Kingthings Trypewriter 2"/>
+        </w:rPr>
+        <w:t>Leonard: Eu irei, prometo.</w:t>
+      </w:r>
+    </w:p>
+    <w:p>
+      <w:pPr>
+        <w:rPr>
+          <w:rFonts w:ascii="Kingthings Trypewriter 2" w:eastAsia="Adobe Gothic Std B" w:hAnsi="Kingthings Trypewriter 2"/>
+        </w:rPr>
+      </w:pPr>
+      <w:r>
+        <w:rPr>
+          <w:rFonts w:ascii="Kingthings Trypewriter 2" w:eastAsia="Adobe Gothic Std B" w:hAnsi="Kingthings Trypewriter 2"/>
+        </w:rPr>
+        <w:t>Maverick: Já ouvi isso antes!</w:t>
+      </w:r>
+    </w:p>
+    <w:p>
+      <w:pPr>
+        <w:rPr>
+          <w:rFonts w:ascii="Kingthings Trypewriter 2" w:eastAsia="Adobe Gothic Std B" w:hAnsi="Kingthings Trypewriter 2"/>
+        </w:rPr>
+      </w:pPr>
+      <w:r>
+        <w:rPr>
+          <w:rFonts w:ascii="Kingthings Trypewriter 2" w:eastAsia="Adobe Gothic Std B" w:hAnsi="Kingthings Trypewriter 2"/>
+        </w:rPr>
+        <w:t>Leonard: Por acaso você me ouviu quando eu diss</w:t>
+      </w:r>
+      <w:r>
+        <w:rPr>
+          <w:rFonts w:ascii="Kingthings Trypewriter 2" w:eastAsia="Adobe Gothic Std B" w:hAnsi="Kingthings Trypewriter 2"/>
+        </w:rPr>
+        <w:t xml:space="preserve">e que estão te </w:t>
+      </w:r>
+      <w:r>
+        <w:rPr>
+          <w:rFonts w:ascii="Kingthings Trypewriter 2" w:eastAsia="Adobe Gothic Std B" w:hAnsi="Kingthings Trypewriter 2"/>
+        </w:rPr>
+        <w:t>esperando lá em baixo</w:t>
+      </w:r>
+      <w:r>
+        <w:rPr>
+          <w:rFonts w:ascii="Kingthings Trypewriter 2" w:eastAsia="Adobe Gothic Std B" w:hAnsi="Kingthings Trypewriter 2"/>
+        </w:rPr>
+        <w:t>?</w:t>
+      </w:r>
+    </w:p>
+    <w:p>
+      <w:pPr>
+        <w:spacing w:line="240" w:lineRule="auto"/>
+        <w:rPr>
+          <w:rFonts w:ascii="Kingthings Trypewriter 2" w:eastAsia="Adobe Gothic Std B" w:hAnsi="Kingthings Trypewriter 2"/>
+        </w:rPr>
+      </w:pPr>
+      <w:r>
+        <w:rPr>
+          <w:rFonts w:ascii="Kingthings Trypewriter 2" w:eastAsia="Adobe Gothic Std B" w:hAnsi="Kingthings Trypewriter 2"/>
+        </w:rPr>
+        <w:t>Maverick: O que será desta vez!?</w:t>
+      </w:r>
+    </w:p>
+    <w:p>
+      <w:pPr>
+        <w:spacing w:line="240" w:lineRule="auto"/>
+        <w:rPr>
+          <w:rFonts w:ascii="Kingthings Trypewriter 2" w:eastAsia="Adobe Gothic Std B" w:hAnsi="Kingthings Trypewriter 2"/>
+        </w:rPr>
+      </w:pPr>
+      <w:r>
+        <w:rPr>
+          <w:rFonts w:ascii="Kingthings Trypewriter 2" w:eastAsia="Adobe Gothic Std B" w:hAnsi="Kingthings Trypewriter 2"/>
+        </w:rPr>
+        <w:t>Leonard: Não faço ideia Mave</w:t>
+      </w:r>
+      <w:r>
+        <w:rPr>
+          <w:rFonts w:ascii="Kingthings Trypewriter 2" w:eastAsia="Adobe Gothic Std B" w:hAnsi="Kingthings Trypewriter 2"/>
+        </w:rPr>
+        <w:t xml:space="preserve">rick, só não </w:t>
+      </w:r>
+      <w:r>
+        <w:rPr>
+          <w:rFonts w:ascii="Kingthings Trypewriter 2" w:eastAsia="Adobe Gothic Std B" w:hAnsi="Kingthings Trypewriter 2"/>
+        </w:rPr>
+        <w:t>a</w:t>
+      </w:r>
+      <w:r>
+        <w:rPr>
+          <w:rFonts w:ascii="Kingthings Trypewriter 2" w:eastAsia="Adobe Gothic Std B" w:hAnsi="Kingthings Trypewriter 2"/>
+        </w:rPr>
+        <w:t xml:space="preserve"> deixe esperando. </w:t>
+      </w:r>
+    </w:p>
+    <w:p>
+      <w:pPr>
+        <w:spacing w:line="240" w:lineRule="auto"/>
+        <w:rPr>
+          <w:rFonts w:ascii="Kingthings Trypewriter 2" w:eastAsia="Adobe Gothic Std B" w:hAnsi="Kingthings Trypewriter 2"/>
+        </w:rPr>
+      </w:pPr>
+      <w:r>
+        <w:rPr>
+          <w:rFonts w:ascii="Kingthings Trypewriter 2" w:eastAsia="Adobe Gothic Std B" w:hAnsi="Kingthings Trypewriter 2"/>
+        </w:rPr>
+        <w:t>Maverick: Está certo, vamos Skull!</w:t>
+      </w:r>
+    </w:p>
+    <w:p>
+      <w:pPr>
+        <w:spacing w:line="240" w:lineRule="auto"/>
+        <w:rPr>
+          <w:rFonts w:ascii="Kingthings Trypewriter 2" w:eastAsia="Adobe Gothic Std B" w:hAnsi="Kingthings Trypewriter 2"/>
+        </w:rPr>
+      </w:pPr>
+      <w:r>
+        <w:rPr>
+          <w:rFonts w:ascii="Kingthings Trypewriter 2" w:eastAsia="Adobe Gothic Std B" w:hAnsi="Kingthings Trypewriter 2"/>
+        </w:rPr>
+        <w:t>//Maverick e Skull saem da cena</w:t>
       </w:r>
     </w:p>
     <w:p>
       <w:pPr>
         <w:jc w:val="center"/>
         <w:rPr>
-          <w:rFonts w:ascii="Kingthings Trypewriter 2" w:eastAsia="Times New Roman" w:hAnsi="Kingthings Trypewriter 2" w:cs="Arial"/>
-          <w:color w:val="000000"/>
-          <w:sz w:val="24"/>
-          <w:szCs w:val="24"/>
-          <w:lang w:eastAsia="pt-BR"/>
-        </w:rPr>
-      </w:pPr>
-      <w:r>
-        <w:rPr>
-          <w:rFonts w:ascii="Dirty Ego" w:eastAsia="Adobe Gothic Std B" w:hAnsi="Dirty Ego"/>
-          <w:sz w:val="60"/>
-          <w:szCs w:val="60"/>
-        </w:rPr>
-        <w:t>(</w:t>
-      </w:r>
-      <w:r>
-        <w:rPr>
-          <w:rFonts w:ascii="Dirty Ego" w:eastAsia="Adobe Gothic Std B" w:hAnsi="Dirty Ego"/>
-          <w:sz w:val="60"/>
-          <w:szCs w:val="60"/>
-        </w:rPr>
-        <w:t>Tutorial dos movimentos</w:t>
+          <w:rFonts w:ascii="Dirty Ego" w:eastAsia="Adobe Gothic Std B" w:hAnsi="Dirty Ego"/>
+          <w:sz w:val="60"/>
+          <w:szCs w:val="60"/>
+        </w:rPr>
+      </w:pPr>
+      <w:r>
+        <w:rPr>
+          <w:rFonts w:ascii="Dirty Ego" w:eastAsia="Adobe Gothic Std B" w:hAnsi="Dirty Ego"/>
+          <w:sz w:val="60"/>
+          <w:szCs w:val="60"/>
+        </w:rPr>
+        <w:t>Cena 2 (Base subterrânea da Beetle Force)</w:t>
+      </w:r>
+    </w:p>
+    <w:p>
+      <w:pPr>
+        <w:rPr>
+          <w:rFonts w:ascii="Kingthings Trypewriter 2" w:eastAsia="Adobe Gothic Std B" w:hAnsi="Kingthings Trypewriter 2"/>
+        </w:rPr>
+      </w:pPr>
+      <w:r>
+        <w:rPr>
+          <w:rFonts w:ascii="Kingthings Trypewriter 2" w:eastAsia="Adobe Gothic Std B" w:hAnsi="Kingthings Trypewriter 2"/>
+        </w:rPr>
+        <w:t>//Em cena: Maverick, Kriss e Skull</w:t>
+      </w:r>
+    </w:p>
+    <w:p>
+      <w:pPr>
+        <w:rPr>
+          <w:rFonts w:ascii="Kingthings Trypewriter 2" w:eastAsia="Adobe Gothic Std B" w:hAnsi="Kingthings Trypewriter 2"/>
+        </w:rPr>
+      </w:pPr>
+      <w:r>
+        <w:rPr>
+          <w:rFonts w:ascii="Kingthings Trypewriter 2" w:eastAsia="Adobe Gothic Std B" w:hAnsi="Kingthings Trypewriter 2"/>
+        </w:rPr>
+        <w:t>Kriss: Maverick! A pessoa que eu queria ver.</w:t>
+      </w:r>
+    </w:p>
+    <w:p>
+      <w:pPr>
+        <w:spacing w:line="240" w:lineRule="auto"/>
+        <w:rPr>
+          <w:rFonts w:ascii="Kingthings Trypewriter 2" w:eastAsia="Adobe Gothic Std B" w:hAnsi="Kingthings Trypewriter 2"/>
+        </w:rPr>
+      </w:pPr>
+      <w:r>
+        <w:rPr>
+          <w:rFonts w:ascii="Kingthings Trypewriter 2" w:eastAsia="Adobe Gothic Std B" w:hAnsi="Kingthings Trypewriter 2"/>
+        </w:rPr>
+        <w:t xml:space="preserve">Maverick: </w:t>
+      </w:r>
+      <w:r>
+        <w:rPr>
+          <w:rFonts w:ascii="Kingthings Trypewriter 2" w:eastAsia="Adobe Gothic Std B" w:hAnsi="Kingthings Trypewriter 2"/>
+        </w:rPr>
+        <w:t>Ultimamente você está querendo me ver muito não acha?</w:t>
+      </w:r>
+    </w:p>
+    <w:p>
+      <w:pPr>
+        <w:spacing w:line="240" w:lineRule="auto"/>
+        <w:rPr>
+          <w:rFonts w:ascii="Kingthings Trypewriter 2" w:eastAsia="Adobe Gothic Std B" w:hAnsi="Kingthings Trypewriter 2"/>
+        </w:rPr>
+      </w:pPr>
+      <w:r>
+        <w:rPr>
+          <w:rFonts w:ascii="Kingthings Trypewriter 2" w:eastAsia="Adobe Gothic Std B" w:hAnsi="Kingthings Trypewriter 2"/>
+        </w:rPr>
+        <w:t>Kriss: São tempos difíceis, você sabe disso!</w:t>
+      </w:r>
+    </w:p>
+    <w:p>
+      <w:pPr>
+        <w:spacing w:line="240" w:lineRule="auto"/>
+        <w:rPr>
+          <w:rFonts w:ascii="Kingthings Trypewriter 2" w:eastAsia="Adobe Gothic Std B" w:hAnsi="Kingthings Trypewriter 2"/>
+        </w:rPr>
+      </w:pPr>
+      <w:r>
+        <w:rPr>
+          <w:rFonts w:ascii="Kingthings Trypewriter 2" w:eastAsia="Adobe Gothic Std B" w:hAnsi="Kingthings Trypewriter 2"/>
+        </w:rPr>
+        <w:lastRenderedPageBreak/>
+        <w:t>Maverick: Para mim sempre foram tempos difíceis, e você também sabe disso!</w:t>
+      </w:r>
+      <w:r>
+        <w:rPr>
+          <w:rFonts w:ascii="Kingthings Trypewriter 2" w:eastAsia="Adobe Gothic Std B" w:hAnsi="Kingthings Trypewriter 2"/>
+        </w:rPr>
+        <w:t xml:space="preserve"> Como está Magnus?</w:t>
+      </w:r>
+    </w:p>
+    <w:p>
+      <w:pPr>
+        <w:spacing w:line="240" w:lineRule="auto"/>
+        <w:rPr>
+          <w:rFonts w:ascii="Kingthings Trypewriter 2" w:eastAsia="Adobe Gothic Std B" w:hAnsi="Kingthings Trypewriter 2"/>
+        </w:rPr>
+      </w:pPr>
+      <w:r>
+        <w:rPr>
+          <w:rFonts w:ascii="Kingthings Trypewriter 2" w:eastAsia="Adobe Gothic Std B" w:hAnsi="Kingthings Trypewriter 2"/>
+        </w:rPr>
+        <w:t xml:space="preserve">Kriss: </w:t>
+      </w:r>
+      <w:r>
+        <w:rPr>
+          <w:rFonts w:ascii="Kingthings Trypewriter 2" w:eastAsia="Adobe Gothic Std B" w:hAnsi="Kingthings Trypewriter 2"/>
+        </w:rPr>
+        <w:t xml:space="preserve">Melhor, obrigada por perguntar. Não está fácil Maverick, </w:t>
+      </w:r>
+      <w:r>
+        <w:rPr>
+          <w:rFonts w:ascii="Kingthings Trypewriter 2" w:eastAsia="Adobe Gothic Std B" w:hAnsi="Kingthings Trypewriter 2"/>
+        </w:rPr>
+        <w:t>Kron nã</w:t>
+      </w:r>
+      <w:r>
+        <w:rPr>
+          <w:rFonts w:ascii="Kingthings Trypewriter 2" w:eastAsia="Adobe Gothic Std B" w:hAnsi="Kingthings Trypewriter 2"/>
+        </w:rPr>
+        <w:t>o está nos dando trégua</w:t>
+      </w:r>
+      <w:r>
+        <w:rPr>
+          <w:rFonts w:ascii="Kingthings Trypewriter 2" w:eastAsia="Adobe Gothic Std B" w:hAnsi="Kingthings Trypewriter 2"/>
+        </w:rPr>
+        <w:t xml:space="preserve">, precisamos </w:t>
+      </w:r>
+      <w:r>
+        <w:rPr>
+          <w:rFonts w:ascii="Kingthings Trypewriter 2" w:eastAsia="Adobe Gothic Std B" w:hAnsi="Kingthings Trypewriter 2"/>
+        </w:rPr>
+        <w:t>contra-atacar</w:t>
+      </w:r>
+      <w:r>
+        <w:rPr>
+          <w:rFonts w:ascii="Kingthings Trypewriter 2" w:eastAsia="Adobe Gothic Std B" w:hAnsi="Kingthings Trypewriter 2"/>
+        </w:rPr>
+        <w:t>.</w:t>
+      </w:r>
+    </w:p>
+    <w:p>
+      <w:pPr>
+        <w:spacing w:line="240" w:lineRule="auto"/>
+        <w:rPr>
+          <w:rFonts w:ascii="Kingthings Trypewriter 2" w:eastAsia="Adobe Gothic Std B" w:hAnsi="Kingthings Trypewriter 2"/>
+        </w:rPr>
+      </w:pPr>
+      <w:r>
+        <w:rPr>
+          <w:rFonts w:ascii="Kingthings Trypewriter 2" w:eastAsia="Adobe Gothic Std B" w:hAnsi="Kingthings Trypewriter 2"/>
+        </w:rPr>
+        <w:t>Maverick: Espero que essa não seja a missão de hoje.</w:t>
+      </w:r>
+    </w:p>
+    <w:p>
+      <w:pPr>
+        <w:spacing w:line="240" w:lineRule="auto"/>
+        <w:rPr>
+          <w:rFonts w:ascii="Kingthings Trypewriter 2" w:eastAsia="Adobe Gothic Std B" w:hAnsi="Kingthings Trypewriter 2"/>
+        </w:rPr>
+      </w:pPr>
+      <w:r>
+        <w:rPr>
+          <w:rFonts w:ascii="Kingthings Trypewriter 2" w:eastAsia="Adobe Gothic Std B" w:hAnsi="Kingthings Trypewriter 2"/>
+        </w:rPr>
+        <w:t xml:space="preserve">Kriss: </w:t>
+      </w:r>
+      <w:r>
+        <w:rPr>
+          <w:rFonts w:ascii="Kingthings Trypewriter 2" w:eastAsia="Adobe Gothic Std B" w:hAnsi="Kingthings Trypewriter 2"/>
+        </w:rPr>
+        <w:t>Ok, v</w:t>
+      </w:r>
+      <w:r>
+        <w:rPr>
+          <w:rFonts w:ascii="Kingthings Trypewriter 2" w:eastAsia="Adobe Gothic Std B" w:hAnsi="Kingthings Trypewriter 2"/>
+        </w:rPr>
+        <w:t>amos ao que interessa. Preciso que você leve uma carga em segurança até nossa outra base!</w:t>
+      </w:r>
+    </w:p>
+    <w:p>
+      <w:pPr>
+        <w:spacing w:line="240" w:lineRule="auto"/>
+        <w:rPr>
+          <w:rFonts w:ascii="Kingthings Trypewriter 2" w:eastAsia="Adobe Gothic Std B" w:hAnsi="Kingthings Trypewriter 2"/>
+        </w:rPr>
+      </w:pPr>
+      <w:r>
+        <w:rPr>
+          <w:rFonts w:ascii="Kingthings Trypewriter 2" w:eastAsia="Adobe Gothic Std B" w:hAnsi="Kingthings Trypewriter 2"/>
+        </w:rPr>
+        <w:t>Maver</w:t>
+      </w:r>
+      <w:r>
+        <w:rPr>
+          <w:rFonts w:ascii="Kingthings Trypewriter 2" w:eastAsia="Adobe Gothic Std B" w:hAnsi="Kingthings Trypewriter 2"/>
+        </w:rPr>
+        <w:t>ick: Tudo bem, vou pegar a Dust Eater e ...</w:t>
+      </w:r>
+    </w:p>
+    <w:p>
+      <w:pPr>
+        <w:spacing w:line="240" w:lineRule="auto"/>
+        <w:rPr>
+          <w:rFonts w:ascii="Kingthings Trypewriter 2" w:eastAsia="Adobe Gothic Std B" w:hAnsi="Kingthings Trypewriter 2"/>
+        </w:rPr>
+      </w:pPr>
+      <w:r>
+        <w:rPr>
+          <w:rFonts w:ascii="Kingthings Trypewriter 2" w:eastAsia="Adobe Gothic Std B" w:hAnsi="Kingthings Trypewriter 2"/>
+        </w:rPr>
+        <w:t>Kriss: Não! Desta vez a carga é valiosa demais para ser transportada por terra. Use as passagens subterrâneas para chegar até lá.</w:t>
+      </w:r>
+    </w:p>
+    <w:p>
+      <w:pPr>
+        <w:spacing w:line="240" w:lineRule="auto"/>
+        <w:rPr>
+          <w:rFonts w:ascii="Kingthings Trypewriter 2" w:eastAsia="Adobe Gothic Std B" w:hAnsi="Kingthings Trypewriter 2"/>
+        </w:rPr>
+      </w:pPr>
+      <w:r>
+        <w:rPr>
+          <w:rFonts w:ascii="Kingthings Trypewriter 2" w:eastAsia="Adobe Gothic Std B" w:hAnsi="Kingthings Trypewriter 2"/>
+        </w:rPr>
+        <w:t>Maverick: Se a carga é tão valiosa, porque usar essas passagens que temos a chance de encontrar com soldados do Kron?</w:t>
+      </w:r>
+    </w:p>
+    <w:p>
+      <w:pPr>
+        <w:spacing w:line="240" w:lineRule="auto"/>
+        <w:rPr>
+          <w:rFonts w:ascii="Kingthings Trypewriter 2" w:eastAsia="Adobe Gothic Std B" w:hAnsi="Kingthings Trypewriter 2"/>
+        </w:rPr>
+      </w:pPr>
+      <w:r>
+        <w:rPr>
+          <w:rFonts w:ascii="Kingthings Trypewriter 2" w:eastAsia="Adobe Gothic Std B" w:hAnsi="Kingthings Trypewriter 2"/>
+        </w:rPr>
+        <w:t>Kriss: Ao menos você conhece o caminho. Aceita a missão ou não?</w:t>
+      </w:r>
+    </w:p>
+    <w:p>
+      <w:pPr>
+        <w:spacing w:line="240" w:lineRule="auto"/>
+        <w:rPr>
+          <w:rFonts w:ascii="Kingthings Trypewriter 2" w:eastAsia="Adobe Gothic Std B" w:hAnsi="Kingthings Trypewriter 2"/>
+        </w:rPr>
+      </w:pPr>
+      <w:r>
+        <w:rPr>
+          <w:rFonts w:ascii="Kingthings Trypewriter 2" w:eastAsia="Adobe Gothic Std B" w:hAnsi="Kingthings Trypewriter 2"/>
+        </w:rPr>
+        <w:t xml:space="preserve">Maverick: Eu </w:t>
+      </w:r>
+      <w:r>
+        <w:rPr>
+          <w:rFonts w:ascii="Kingthings Trypewriter 2" w:eastAsia="Adobe Gothic Std B" w:hAnsi="Kingthings Trypewriter 2"/>
+        </w:rPr>
+        <w:t xml:space="preserve">realmente </w:t>
+      </w:r>
+      <w:r>
+        <w:rPr>
+          <w:rFonts w:ascii="Kingthings Trypewriter 2" w:eastAsia="Adobe Gothic Std B" w:hAnsi="Kingthings Trypewriter 2"/>
+        </w:rPr>
+        <w:t>tenho escolha?</w:t>
+      </w:r>
+    </w:p>
+    <w:p>
+      <w:pPr>
+        <w:spacing w:line="240" w:lineRule="auto"/>
+        <w:rPr>
+          <w:rFonts w:ascii="Kingthings Trypewriter 2" w:eastAsia="Adobe Gothic Std B" w:hAnsi="Kingthings Trypewriter 2"/>
+        </w:rPr>
+      </w:pPr>
+      <w:r>
+        <w:rPr>
+          <w:rFonts w:ascii="Kingthings Trypewriter 2" w:eastAsia="Adobe Gothic Std B" w:hAnsi="Kingthings Trypewriter 2"/>
+        </w:rPr>
+        <w:t xml:space="preserve">Kriss: </w:t>
+      </w:r>
+      <w:r>
+        <w:rPr>
+          <w:rFonts w:ascii="Kingthings Trypewriter 2" w:eastAsia="Adobe Gothic Std B" w:hAnsi="Kingthings Trypewriter 2"/>
+        </w:rPr>
+        <w:t>Sabe que não, a</w:t>
+      </w:r>
+      <w:r>
+        <w:rPr>
+          <w:rFonts w:ascii="Kingthings Trypewriter 2" w:eastAsia="Adobe Gothic Std B" w:hAnsi="Kingthings Trypewriter 2"/>
+        </w:rPr>
+        <w:t>qui está a encomenda</w:t>
+      </w:r>
+      <w:r>
+        <w:rPr>
+          <w:rFonts w:ascii="Kingthings Trypewriter 2" w:eastAsia="Adobe Gothic Std B" w:hAnsi="Kingthings Trypewriter 2"/>
+        </w:rPr>
+        <w:t>!</w:t>
+      </w:r>
+    </w:p>
+    <w:p>
+      <w:pPr>
+        <w:spacing w:line="240" w:lineRule="auto"/>
+        <w:rPr>
+          <w:rFonts w:ascii="Kingthings Trypewriter 2" w:eastAsia="Adobe Gothic Std B" w:hAnsi="Kingthings Trypewriter 2"/>
+        </w:rPr>
+      </w:pPr>
+      <w:r>
+        <w:rPr>
+          <w:rFonts w:ascii="Kingthings Trypewriter 2" w:eastAsia="Adobe Gothic Std B" w:hAnsi="Kingthings Trypewriter 2"/>
+        </w:rPr>
+        <w:t xml:space="preserve">Maverick: </w:t>
+      </w:r>
+      <w:r>
+        <w:rPr>
+          <w:rFonts w:ascii="Kingthings Trypewriter 2" w:eastAsia="Adobe Gothic Std B" w:hAnsi="Kingthings Trypewriter 2"/>
+        </w:rPr>
+        <w:t xml:space="preserve">Ok ...  </w:t>
+      </w:r>
+      <w:r>
+        <w:rPr>
+          <w:rFonts w:ascii="Kingthings Trypewriter 2" w:eastAsia="Adobe Gothic Std B" w:hAnsi="Kingthings Trypewriter 2"/>
+        </w:rPr>
+        <w:t>Vamos nessa Skull.</w:t>
+      </w:r>
+    </w:p>
+    <w:p>
+      <w:pPr>
+        <w:spacing w:line="240" w:lineRule="auto"/>
+        <w:rPr>
+          <w:rFonts w:ascii="Kingthings Trypewriter 2" w:eastAsia="Adobe Gothic Std B" w:hAnsi="Kingthings Trypewriter 2"/>
+        </w:rPr>
+      </w:pPr>
+      <w:r>
+        <w:rPr>
+          <w:rFonts w:ascii="Kingthings Trypewriter 2" w:eastAsia="Adobe Gothic Std B" w:hAnsi="Kingthings Trypewriter 2"/>
+        </w:rPr>
+        <w:t>//Maverick e Skull saem de cena</w:t>
+      </w:r>
+    </w:p>
+    <w:p>
+      <w:pPr>
+        <w:spacing w:line="240" w:lineRule="auto"/>
+        <w:jc w:val="center"/>
+        <w:rPr>
+          <w:rFonts w:ascii="Dirty Ego" w:eastAsia="Adobe Gothic Std B" w:hAnsi="Dirty Ego"/>
+          <w:sz w:val="60"/>
+          <w:szCs w:val="60"/>
+        </w:rPr>
+      </w:pPr>
+      <w:r>
+        <w:rPr>
+          <w:rFonts w:ascii="Dirty Ego" w:eastAsia="Adobe Gothic Std B" w:hAnsi="Dirty Ego"/>
+          <w:sz w:val="60"/>
+          <w:szCs w:val="60"/>
+        </w:rPr>
+        <w:t>(1ª Fase</w:t>
+      </w:r>
+      <w:r>
+        <w:rPr>
+          <w:rFonts w:ascii="Dirty Ego" w:eastAsia="Adobe Gothic Std B" w:hAnsi="Dirty Ego"/>
+          <w:sz w:val="60"/>
+          <w:szCs w:val="60"/>
+        </w:rPr>
+        <w:t xml:space="preserve"> - Subsolo</w:t>
       </w:r>
       <w:r>
         <w:rPr>
@@ -496,24 +1105,56 @@
     </w:p>
     <w:p>
       <w:pPr>
+        <w:spacing w:line="240" w:lineRule="auto"/>
         <w:jc w:val="center"/>
         <w:rPr>
-          <w:rFonts w:ascii="Dirty Ego" w:eastAsia="Adobe Gothic Std B" w:hAnsi="Dirty Ego"/>
-          <w:sz w:val="60"/>
-          <w:szCs w:val="60"/>
-        </w:rPr>
-      </w:pPr>
-      <w:r>
-        <w:rPr>
-          <w:rFonts w:ascii="Dirty Ego" w:eastAsia="Adobe Gothic Std B" w:hAnsi="Dirty Ego"/>
-          <w:sz w:val="60"/>
-          <w:szCs w:val="60"/>
-        </w:rPr>
-        <w:t>Cena 1 (casa do Leonard)</w:t>
-      </w:r>
-    </w:p>
-    <w:p>
-      <w:pPr>
+          <w:rFonts w:ascii="Kingthings Trypewriter 2" w:eastAsia="Adobe Gothic Std B" w:hAnsi="Kingthings Trypewriter 2"/>
+        </w:rPr>
+      </w:pPr>
+      <w:r>
+        <w:rPr>
+          <w:rFonts w:ascii="Dirty Ego" w:eastAsia="Adobe Gothic Std B" w:hAnsi="Dirty Ego"/>
+          <w:sz w:val="60"/>
+          <w:szCs w:val="60"/>
+        </w:rPr>
+        <w:t>Cena 3</w:t>
+      </w:r>
+      <w:r>
+        <w:rPr>
+          <w:rFonts w:ascii="Dirty Ego" w:eastAsia="Adobe Gothic Std B" w:hAnsi="Dirty Ego"/>
+          <w:sz w:val="60"/>
+          <w:szCs w:val="60"/>
+        </w:rPr>
+        <w:t xml:space="preserve"> (</w:t>
+      </w:r>
+      <w:r>
+        <w:rPr>
+          <w:rFonts w:ascii="Dirty Ego" w:eastAsia="Adobe Gothic Std B" w:hAnsi="Dirty Ego"/>
+          <w:sz w:val="60"/>
+          <w:szCs w:val="60"/>
+        </w:rPr>
+        <w:t>Casa do Leonard</w:t>
+      </w:r>
+      <w:r>
+        <w:rPr>
+          <w:rFonts w:ascii="Dirty Ego" w:eastAsia="Adobe Gothic Std B" w:hAnsi="Dirty Ego"/>
+          <w:sz w:val="60"/>
+          <w:szCs w:val="60"/>
+        </w:rPr>
+        <w:t xml:space="preserve"> – Após a missão</w:t>
+      </w:r>
+      <w:r>
+        <w:rPr>
+          <w:rFonts w:ascii="Dirty Ego" w:eastAsia="Adobe Gothic Std B" w:hAnsi="Dirty Ego"/>
+          <w:sz w:val="60"/>
+          <w:szCs w:val="60"/>
+        </w:rPr>
+        <w:t>)</w:t>
+      </w:r>
+    </w:p>
+    <w:p>
+      <w:pPr>
+        <w:spacing w:line="240" w:lineRule="auto"/>
         <w:rPr>
           <w:rFonts w:ascii="Kingthings Trypewriter 2" w:eastAsia="Adobe Gothic Std B" w:hAnsi="Kingthings Trypewriter 2"/>
         </w:rPr>
@@ -527,21 +1168,165 @@
     </w:p>
     <w:p>
       <w:pPr>
-        <w:rPr>
-          <w:rFonts w:ascii="Kingthings Trypewriter 2" w:eastAsia="Adobe Gothic Std B" w:hAnsi="Kingthings Trypewriter 2"/>
-        </w:rPr>
-      </w:pPr>
-      <w:r>
-        <w:rPr>
-          <w:rFonts w:ascii="Kingthings Trypewriter 2" w:eastAsia="Adobe Gothic Std B" w:hAnsi="Kingthings Trypewriter 2"/>
-        </w:rPr>
-        <w:t xml:space="preserve">Maverick: </w:t>
-      </w:r>
-      <w:r>
-        <w:rPr>
-          <w:rFonts w:ascii="Kingthings Trypewriter 2" w:eastAsia="Adobe Gothic Std B" w:hAnsi="Kingthings Trypewriter 2"/>
-        </w:rPr>
-        <w:t>Leonard</w:t>
+        <w:spacing w:line="240" w:lineRule="auto"/>
+        <w:rPr>
+          <w:rFonts w:ascii="Kingthings Trypewriter 2" w:eastAsia="Adobe Gothic Std B" w:hAnsi="Kingthings Trypewriter 2"/>
+        </w:rPr>
+      </w:pPr>
+      <w:r>
+        <w:rPr>
+          <w:rFonts w:ascii="Kingthings Trypewriter 2" w:eastAsia="Adobe Gothic Std B" w:hAnsi="Kingthings Trypewriter 2"/>
+        </w:rPr>
+        <w:t>Maverick: Ainda trabalhando Leonard?</w:t>
+      </w:r>
+    </w:p>
+    <w:p>
+      <w:pPr>
+        <w:spacing w:line="240" w:lineRule="auto"/>
+        <w:rPr>
+          <w:rFonts w:ascii="Kingthings Trypewriter 2" w:eastAsia="Adobe Gothic Std B" w:hAnsi="Kingthings Trypewriter 2"/>
+        </w:rPr>
+      </w:pPr>
+      <w:r>
+        <w:rPr>
+          <w:rFonts w:ascii="Kingthings Trypewriter 2" w:eastAsia="Adobe Gothic Std B" w:hAnsi="Kingthings Trypewriter 2"/>
+        </w:rPr>
+        <w:t>Leonard: ...</w:t>
+      </w:r>
+    </w:p>
+    <w:p>
+      <w:pPr>
+        <w:spacing w:line="240" w:lineRule="auto"/>
+        <w:rPr>
+          <w:rFonts w:ascii="Kingthings Trypewriter 2" w:eastAsia="Adobe Gothic Std B" w:hAnsi="Kingthings Trypewriter 2"/>
+        </w:rPr>
+      </w:pPr>
+      <w:r>
+        <w:rPr>
+          <w:rFonts w:ascii="Kingthings Trypewriter 2" w:eastAsia="Adobe Gothic Std B" w:hAnsi="Kingthings Trypewriter 2"/>
+        </w:rPr>
+        <w:t>Maverick: Pelo menos você comeu?</w:t>
+      </w:r>
+    </w:p>
+    <w:p>
+      <w:pPr>
+        <w:spacing w:line="240" w:lineRule="auto"/>
+        <w:rPr>
+          <w:rFonts w:ascii="Kingthings Trypewriter 2" w:eastAsia="Adobe Gothic Std B" w:hAnsi="Kingthings Trypewriter 2"/>
+        </w:rPr>
+      </w:pPr>
+      <w:r>
+        <w:rPr>
+          <w:rFonts w:ascii="Kingthings Trypewriter 2" w:eastAsia="Adobe Gothic Std B" w:hAnsi="Kingthings Trypewriter 2"/>
+        </w:rPr>
+        <w:t>Leonard: ...</w:t>
+      </w:r>
+    </w:p>
+    <w:p>
+      <w:pPr>
+        <w:spacing w:line="240" w:lineRule="auto"/>
+        <w:rPr>
+          <w:rFonts w:ascii="Kingthings Trypewriter 2" w:eastAsia="Adobe Gothic Std B" w:hAnsi="Kingthings Trypewriter 2"/>
+        </w:rPr>
+      </w:pPr>
+      <w:r>
+        <w:rPr>
+          <w:rFonts w:ascii="Kingthings Trypewriter 2" w:eastAsia="Adobe Gothic Std B" w:hAnsi="Kingthings Trypewriter 2"/>
+        </w:rPr>
+        <w:t>Maverick: No que está trabalhando?</w:t>
+      </w:r>
+    </w:p>
+    <w:p>
+      <w:pPr>
+        <w:spacing w:line="240" w:lineRule="auto"/>
+        <w:rPr>
+          <w:rFonts w:ascii="Kingthings Trypewriter 2" w:eastAsia="Adobe Gothic Std B" w:hAnsi="Kingthings Trypewriter 2"/>
+        </w:rPr>
+      </w:pPr>
+      <w:r>
+        <w:rPr>
+          <w:rFonts w:ascii="Kingthings Trypewriter 2" w:eastAsia="Adobe Gothic Std B" w:hAnsi="Kingthings Trypewriter 2"/>
+        </w:rPr>
+        <w:t xml:space="preserve">Leonard: Maverick ... preciso terminar isso ... será que </w:t>
+      </w:r>
+      <w:r>
+        <w:rPr>
+          <w:rFonts w:ascii="Kingthings Trypewriter 2" w:eastAsia="Adobe Gothic Std B" w:hAnsi="Kingthings Trypewriter 2"/>
+        </w:rPr>
+        <w:t xml:space="preserve">... </w:t>
+      </w:r>
+      <w:r>
+        <w:rPr>
+          <w:rFonts w:ascii="Kingthings Trypewriter 2" w:eastAsia="Adobe Gothic Std B" w:hAnsi="Kingthings Trypewriter 2"/>
+        </w:rPr>
+        <w:t>pode me dar um tempo?</w:t>
+      </w:r>
+    </w:p>
+    <w:p>
+      <w:pPr>
+        <w:spacing w:line="240" w:lineRule="auto"/>
+        <w:rPr>
+          <w:rFonts w:ascii="Kingthings Trypewriter 2" w:eastAsia="Adobe Gothic Std B" w:hAnsi="Kingthings Trypewriter 2"/>
+        </w:rPr>
+      </w:pPr>
+      <w:r>
+        <w:rPr>
+          <w:rFonts w:ascii="Kingthings Trypewriter 2" w:eastAsia="Adobe Gothic Std B" w:hAnsi="Kingthings Trypewriter 2"/>
+        </w:rPr>
+        <w:t>Maverick: ... tudo bem.</w:t>
+      </w:r>
+    </w:p>
+    <w:p>
+      <w:pPr>
+        <w:spacing w:line="240" w:lineRule="auto"/>
+        <w:jc w:val="center"/>
+        <w:rPr>
+          <w:rFonts w:ascii="Dirty Ego" w:eastAsia="Adobe Gothic Std B" w:hAnsi="Dirty Ego"/>
+          <w:sz w:val="60"/>
+          <w:szCs w:val="60"/>
+        </w:rPr>
+      </w:pPr>
+      <w:r>
+        <w:rPr>
+          <w:rFonts w:ascii="Dirty Ego" w:eastAsia="Adobe Gothic Std B" w:hAnsi="Dirty Ego"/>
+          <w:sz w:val="60"/>
+          <w:szCs w:val="60"/>
+        </w:rPr>
+        <w:t xml:space="preserve"> Cena 4 (Diálogo de explicação dos upgrades)</w:t>
+      </w:r>
+    </w:p>
+    <w:p>
+      <w:pPr>
+        <w:spacing w:line="240" w:lineRule="auto"/>
+        <w:rPr>
+          <w:rFonts w:ascii="Kingthings Trypewriter 2" w:eastAsia="Adobe Gothic Std B" w:hAnsi="Kingthings Trypewriter 2"/>
+        </w:rPr>
+      </w:pPr>
+      <w:r>
+        <w:rPr>
+          <w:rFonts w:ascii="Kingthings Trypewriter 2" w:eastAsia="Adobe Gothic Std B" w:hAnsi="Kingthings Trypewriter 2"/>
+        </w:rPr>
+        <w:t>//Em cena: Maverick, Leonard e Skull</w:t>
+      </w:r>
+    </w:p>
+    <w:p>
+      <w:pPr>
+        <w:spacing w:line="240" w:lineRule="auto"/>
+        <w:rPr>
+          <w:rFonts w:ascii="Kingthings Trypewriter 2" w:eastAsia="Adobe Gothic Std B" w:hAnsi="Kingthings Trypewriter 2"/>
+        </w:rPr>
+      </w:pPr>
+      <w:r>
+        <w:rPr>
+          <w:rFonts w:ascii="Kingthings Trypewriter 2" w:eastAsia="Adobe Gothic Std B" w:hAnsi="Kingthings Trypewriter 2"/>
+        </w:rPr>
+        <w:t>Leonard: Ei M</w:t>
+      </w:r>
+      <w:r>
+        <w:rPr>
+          <w:rFonts w:ascii="Kingthings Trypewriter 2" w:eastAsia="Adobe Gothic Std B" w:hAnsi="Kingthings Trypewriter 2"/>
+        </w:rPr>
+        <w:t>averick</w:t>
       </w:r>
       <w:r>
         <w:rPr>
@@ -553,811 +1338,6 @@
         <w:rPr>
           <w:rFonts w:ascii="Kingthings Trypewriter 2" w:eastAsia="Adobe Gothic Std B" w:hAnsi="Kingthings Trypewriter 2"/>
         </w:rPr>
-        <w:t xml:space="preserve"> voltei com suas engrenagens, também consegui um pouco de comida. </w:t>
-      </w:r>
-    </w:p>
-    <w:p>
-      <w:pPr>
-        <w:rPr>
-          <w:rFonts w:ascii="Kingthings Trypewriter 2" w:eastAsia="Adobe Gothic Std B" w:hAnsi="Kingthings Trypewriter 2"/>
-        </w:rPr>
-      </w:pPr>
-      <w:r>
-        <w:rPr>
-          <w:rFonts w:ascii="Kingthings Trypewriter 2" w:eastAsia="Adobe Gothic Std B" w:hAnsi="Kingthings Trypewriter 2"/>
-        </w:rPr>
-        <w:t xml:space="preserve">Leonard: </w:t>
-      </w:r>
-      <w:r>
-        <w:rPr>
-          <w:rFonts w:ascii="Kingthings Trypewriter 2" w:eastAsia="Adobe Gothic Std B" w:hAnsi="Kingthings Trypewriter 2"/>
-        </w:rPr>
-        <w:t>Deixe em cima da mesa Maverick.</w:t>
-      </w:r>
-    </w:p>
-    <w:p>
-      <w:pPr>
-        <w:rPr>
-          <w:rFonts w:ascii="Kingthings Trypewriter 2" w:eastAsia="Adobe Gothic Std B" w:hAnsi="Kingthings Trypewriter 2"/>
-        </w:rPr>
-      </w:pPr>
-      <w:r>
-        <w:rPr>
-          <w:rFonts w:ascii="Kingthings Trypewriter 2" w:eastAsia="Adobe Gothic Std B" w:hAnsi="Kingthings Trypewriter 2"/>
-        </w:rPr>
-        <w:t>Maverick: Você precisa comer, não se alimenta direito a dias</w:t>
-      </w:r>
-      <w:r>
-        <w:rPr>
-          <w:rFonts w:ascii="Kingthings Trypewriter 2" w:eastAsia="Adobe Gothic Std B" w:hAnsi="Kingthings Trypewriter 2"/>
-        </w:rPr>
-        <w:t>, e também ...</w:t>
-      </w:r>
-    </w:p>
-    <w:p>
-      <w:pPr>
-        <w:rPr>
-          <w:rFonts w:ascii="Kingthings Trypewriter 2" w:eastAsia="Adobe Gothic Std B" w:hAnsi="Kingthings Trypewriter 2"/>
-        </w:rPr>
-      </w:pPr>
-      <w:r>
-        <w:rPr>
-          <w:rFonts w:ascii="Kingthings Trypewriter 2" w:eastAsia="Adobe Gothic Std B" w:hAnsi="Kingthings Trypewriter 2"/>
-        </w:rPr>
-        <w:t>Leonard: Kriss quer vê-lo lá em baixo, aprece-se.</w:t>
-      </w:r>
-    </w:p>
-    <w:p>
-      <w:pPr>
-        <w:rPr>
-          <w:rFonts w:ascii="Kingthings Trypewriter 2" w:eastAsia="Adobe Gothic Std B" w:hAnsi="Kingthings Trypewriter 2"/>
-        </w:rPr>
-      </w:pPr>
-      <w:r>
-        <w:rPr>
-          <w:rFonts w:ascii="Kingthings Trypewriter 2" w:eastAsia="Adobe Gothic Std B" w:hAnsi="Kingthings Trypewriter 2"/>
-        </w:rPr>
-        <w:t>Maverick: Não tente mudar de assunto, você precisa se alimentar!</w:t>
-      </w:r>
-    </w:p>
-    <w:p>
-      <w:pPr>
-        <w:rPr>
-          <w:rFonts w:ascii="Kingthings Trypewriter 2" w:eastAsia="Adobe Gothic Std B" w:hAnsi="Kingthings Trypewriter 2"/>
-        </w:rPr>
-      </w:pPr>
-      <w:r>
-        <w:rPr>
-          <w:rFonts w:ascii="Kingthings Trypewriter 2" w:eastAsia="Adobe Gothic Std B" w:hAnsi="Kingthings Trypewriter 2"/>
-        </w:rPr>
-        <w:t>Leonard: Eu irei, prometo.</w:t>
-      </w:r>
-    </w:p>
-    <w:p>
-      <w:pPr>
-        <w:rPr>
-          <w:rFonts w:ascii="Kingthings Trypewriter 2" w:eastAsia="Adobe Gothic Std B" w:hAnsi="Kingthings Trypewriter 2"/>
-        </w:rPr>
-      </w:pPr>
-      <w:r>
-        <w:rPr>
-          <w:rFonts w:ascii="Kingthings Trypewriter 2" w:eastAsia="Adobe Gothic Std B" w:hAnsi="Kingthings Trypewriter 2"/>
-        </w:rPr>
-        <w:t>Maverick: Já ouvi isso antes!</w:t>
-      </w:r>
-    </w:p>
-    <w:p>
-      <w:pPr>
-        <w:rPr>
-          <w:rFonts w:ascii="Kingthings Trypewriter 2" w:eastAsia="Adobe Gothic Std B" w:hAnsi="Kingthings Trypewriter 2"/>
-        </w:rPr>
-      </w:pPr>
-      <w:r>
-        <w:rPr>
-          <w:rFonts w:ascii="Kingthings Trypewriter 2" w:eastAsia="Adobe Gothic Std B" w:hAnsi="Kingthings Trypewriter 2"/>
-        </w:rPr>
-        <w:t>Leonard: Por acaso você me ouviu quando eu diss</w:t>
-      </w:r>
-      <w:r>
-        <w:rPr>
-          <w:rFonts w:ascii="Kingthings Trypewriter 2" w:eastAsia="Adobe Gothic Std B" w:hAnsi="Kingthings Trypewriter 2"/>
-        </w:rPr>
-        <w:t xml:space="preserve">e que estão te </w:t>
-      </w:r>
-      <w:r>
-        <w:rPr>
-          <w:rFonts w:ascii="Kingthings Trypewriter 2" w:eastAsia="Adobe Gothic Std B" w:hAnsi="Kingthings Trypewriter 2"/>
-        </w:rPr>
-        <w:t>esperando lá em baixo</w:t>
-      </w:r>
-      <w:r>
-        <w:rPr>
-          <w:rFonts w:ascii="Kingthings Trypewriter 2" w:eastAsia="Adobe Gothic Std B" w:hAnsi="Kingthings Trypewriter 2"/>
-        </w:rPr>
-        <w:t>,</w:t>
-      </w:r>
-      <w:r>
-        <w:rPr>
-          <w:rFonts w:ascii="Kingthings Trypewriter 2" w:eastAsia="Adobe Gothic Std B" w:hAnsi="Kingthings Trypewriter 2"/>
-        </w:rPr>
-        <w:t xml:space="preserve"> não é</w:t>
-      </w:r>
-      <w:r>
-        <w:rPr>
-          <w:rFonts w:ascii="Kingthings Trypewriter 2" w:eastAsia="Adobe Gothic Std B" w:hAnsi="Kingthings Trypewriter 2"/>
-        </w:rPr>
-        <w:t>?</w:t>
-      </w:r>
-    </w:p>
-    <w:p>
-      <w:pPr>
-        <w:spacing w:line="240" w:lineRule="auto"/>
-        <w:rPr>
-          <w:rFonts w:ascii="Kingthings Trypewriter 2" w:eastAsia="Adobe Gothic Std B" w:hAnsi="Kingthings Trypewriter 2"/>
-        </w:rPr>
-      </w:pPr>
-      <w:r>
-        <w:rPr>
-          <w:rFonts w:ascii="Kingthings Trypewriter 2" w:eastAsia="Adobe Gothic Std B" w:hAnsi="Kingthings Trypewriter 2"/>
-        </w:rPr>
-        <w:t>Maverick: O que será que eles querem desta vez!?</w:t>
-      </w:r>
-    </w:p>
-    <w:p>
-      <w:pPr>
-        <w:spacing w:line="240" w:lineRule="auto"/>
-        <w:rPr>
-          <w:rFonts w:ascii="Kingthings Trypewriter 2" w:eastAsia="Adobe Gothic Std B" w:hAnsi="Kingthings Trypewriter 2"/>
-        </w:rPr>
-      </w:pPr>
-      <w:r>
-        <w:rPr>
-          <w:rFonts w:ascii="Kingthings Trypewriter 2" w:eastAsia="Adobe Gothic Std B" w:hAnsi="Kingthings Trypewriter 2"/>
-        </w:rPr>
-        <w:t>Leonard: Não faço ideia Mave</w:t>
-      </w:r>
-      <w:r>
-        <w:rPr>
-          <w:rFonts w:ascii="Kingthings Trypewriter 2" w:eastAsia="Adobe Gothic Std B" w:hAnsi="Kingthings Trypewriter 2"/>
-        </w:rPr>
-        <w:t>rick, só não os deixe esperando. Sabe o quanto é importante para eles.</w:t>
-      </w:r>
-    </w:p>
-    <w:p>
-      <w:pPr>
-        <w:spacing w:line="240" w:lineRule="auto"/>
-        <w:rPr>
-          <w:rFonts w:ascii="Kingthings Trypewriter 2" w:eastAsia="Adobe Gothic Std B" w:hAnsi="Kingthings Trypewriter 2"/>
-        </w:rPr>
-      </w:pPr>
-      <w:r>
-        <w:rPr>
-          <w:rFonts w:ascii="Kingthings Trypewriter 2" w:eastAsia="Adobe Gothic Std B" w:hAnsi="Kingthings Trypewriter 2"/>
-        </w:rPr>
-        <w:t>Maverick: Está certo, vamos Skull!</w:t>
-      </w:r>
-    </w:p>
-    <w:p>
-      <w:pPr>
-        <w:spacing w:line="240" w:lineRule="auto"/>
-        <w:rPr>
-          <w:rFonts w:ascii="Kingthings Trypewriter 2" w:eastAsia="Adobe Gothic Std B" w:hAnsi="Kingthings Trypewriter 2"/>
-        </w:rPr>
-      </w:pPr>
-      <w:r>
-        <w:rPr>
-          <w:rFonts w:ascii="Kingthings Trypewriter 2" w:eastAsia="Adobe Gothic Std B" w:hAnsi="Kingthings Trypewriter 2"/>
-        </w:rPr>
-        <w:t>//Maverick e Skull saem da cena</w:t>
-      </w:r>
-    </w:p>
-    <w:p>
-      <w:pPr>
-        <w:jc w:val="center"/>
-        <w:rPr>
-          <w:rFonts w:ascii="Dirty Ego" w:eastAsia="Adobe Gothic Std B" w:hAnsi="Dirty Ego"/>
-          <w:sz w:val="60"/>
-          <w:szCs w:val="60"/>
-        </w:rPr>
-      </w:pPr>
-      <w:r>
-        <w:rPr>
-          <w:rFonts w:ascii="Dirty Ego" w:eastAsia="Adobe Gothic Std B" w:hAnsi="Dirty Ego"/>
-          <w:sz w:val="60"/>
-          <w:szCs w:val="60"/>
-        </w:rPr>
-        <w:t>Cena 2 (Base subterrânea da Beetle Force)</w:t>
-      </w:r>
-    </w:p>
-    <w:p>
-      <w:pPr>
-        <w:rPr>
-          <w:rFonts w:ascii="Kingthings Trypewriter 2" w:eastAsia="Adobe Gothic Std B" w:hAnsi="Kingthings Trypewriter 2"/>
-        </w:rPr>
-      </w:pPr>
-      <w:r>
-        <w:rPr>
-          <w:rFonts w:ascii="Kingthings Trypewriter 2" w:eastAsia="Adobe Gothic Std B" w:hAnsi="Kingthings Trypewriter 2"/>
-        </w:rPr>
-        <w:t>//Em cena: Maverick, Kriss e Skull</w:t>
-      </w:r>
-    </w:p>
-    <w:p>
-      <w:pPr>
-        <w:rPr>
-          <w:rFonts w:ascii="Kingthings Trypewriter 2" w:eastAsia="Adobe Gothic Std B" w:hAnsi="Kingthings Trypewriter 2"/>
-        </w:rPr>
-      </w:pPr>
-      <w:r>
-        <w:rPr>
-          <w:rFonts w:ascii="Kingthings Trypewriter 2" w:eastAsia="Adobe Gothic Std B" w:hAnsi="Kingthings Trypewriter 2"/>
-        </w:rPr>
-        <w:t>Kriss: Maverick! A pessoa que eu queria ver.</w:t>
-      </w:r>
-    </w:p>
-    <w:p>
-      <w:pPr>
-        <w:spacing w:line="240" w:lineRule="auto"/>
-        <w:rPr>
-          <w:rFonts w:ascii="Kingthings Trypewriter 2" w:eastAsia="Adobe Gothic Std B" w:hAnsi="Kingthings Trypewriter 2"/>
-        </w:rPr>
-      </w:pPr>
-      <w:r>
-        <w:rPr>
-          <w:rFonts w:ascii="Kingthings Trypewriter 2" w:eastAsia="Adobe Gothic Std B" w:hAnsi="Kingthings Trypewriter 2"/>
-        </w:rPr>
-        <w:t xml:space="preserve">Maverick: </w:t>
-      </w:r>
-      <w:r>
-        <w:rPr>
-          <w:rFonts w:ascii="Kingthings Trypewriter 2" w:eastAsia="Adobe Gothic Std B" w:hAnsi="Kingthings Trypewriter 2"/>
-        </w:rPr>
-        <w:t>Ultimamente você está querendo me ver muito não acha?</w:t>
-      </w:r>
-    </w:p>
-    <w:p>
-      <w:pPr>
-        <w:spacing w:line="240" w:lineRule="auto"/>
-        <w:rPr>
-          <w:rFonts w:ascii="Kingthings Trypewriter 2" w:eastAsia="Adobe Gothic Std B" w:hAnsi="Kingthings Trypewriter 2"/>
-        </w:rPr>
-      </w:pPr>
-      <w:r>
-        <w:rPr>
-          <w:rFonts w:ascii="Kingthings Trypewriter 2" w:eastAsia="Adobe Gothic Std B" w:hAnsi="Kingthings Trypewriter 2"/>
-        </w:rPr>
-        <w:lastRenderedPageBreak/>
-        <w:t>Kriss: São tempos difíceis, você sabe disso!</w:t>
-      </w:r>
-    </w:p>
-    <w:p>
-      <w:pPr>
-        <w:spacing w:line="240" w:lineRule="auto"/>
-        <w:rPr>
-          <w:rFonts w:ascii="Kingthings Trypewriter 2" w:eastAsia="Adobe Gothic Std B" w:hAnsi="Kingthings Trypewriter 2"/>
-        </w:rPr>
-      </w:pPr>
-      <w:r>
-        <w:rPr>
-          <w:rFonts w:ascii="Kingthings Trypewriter 2" w:eastAsia="Adobe Gothic Std B" w:hAnsi="Kingthings Trypewriter 2"/>
-        </w:rPr>
-        <w:t>Maverick: Para mim sempre foram tempos difíceis, e você também sabe disso!</w:t>
-      </w:r>
-      <w:r>
-        <w:rPr>
-          <w:rFonts w:ascii="Kingthings Trypewriter 2" w:eastAsia="Adobe Gothic Std B" w:hAnsi="Kingthings Trypewriter 2"/>
-        </w:rPr>
-        <w:t xml:space="preserve"> Como está Magnus?</w:t>
-      </w:r>
-    </w:p>
-    <w:p>
-      <w:pPr>
-        <w:spacing w:line="240" w:lineRule="auto"/>
-        <w:rPr>
-          <w:rFonts w:ascii="Kingthings Trypewriter 2" w:eastAsia="Adobe Gothic Std B" w:hAnsi="Kingthings Trypewriter 2"/>
-        </w:rPr>
-      </w:pPr>
-      <w:r>
-        <w:rPr>
-          <w:rFonts w:ascii="Kingthings Trypewriter 2" w:eastAsia="Adobe Gothic Std B" w:hAnsi="Kingthings Trypewriter 2"/>
-        </w:rPr>
-        <w:t xml:space="preserve">Kriss: </w:t>
-      </w:r>
-      <w:r>
-        <w:rPr>
-          <w:rFonts w:ascii="Kingthings Trypewriter 2" w:eastAsia="Adobe Gothic Std B" w:hAnsi="Kingthings Trypewriter 2"/>
-        </w:rPr>
-        <w:t xml:space="preserve">Melhor, obrigada por perguntar. Não está fácil Maverick, </w:t>
-      </w:r>
-      <w:r>
-        <w:rPr>
-          <w:rFonts w:ascii="Kingthings Trypewriter 2" w:eastAsia="Adobe Gothic Std B" w:hAnsi="Kingthings Trypewriter 2"/>
-        </w:rPr>
-        <w:t>Kron nã</w:t>
-      </w:r>
-      <w:r>
-        <w:rPr>
-          <w:rFonts w:ascii="Kingthings Trypewriter 2" w:eastAsia="Adobe Gothic Std B" w:hAnsi="Kingthings Trypewriter 2"/>
-        </w:rPr>
-        <w:t>o está nos dando trégua</w:t>
-      </w:r>
-      <w:r>
-        <w:rPr>
-          <w:rFonts w:ascii="Kingthings Trypewriter 2" w:eastAsia="Adobe Gothic Std B" w:hAnsi="Kingthings Trypewriter 2"/>
-        </w:rPr>
-        <w:t>, precisamos enfrenta-lo.</w:t>
-      </w:r>
-    </w:p>
-    <w:p>
-      <w:pPr>
-        <w:spacing w:line="240" w:lineRule="auto"/>
-        <w:rPr>
-          <w:rFonts w:ascii="Kingthings Trypewriter 2" w:eastAsia="Adobe Gothic Std B" w:hAnsi="Kingthings Trypewriter 2"/>
-        </w:rPr>
-      </w:pPr>
-      <w:r>
-        <w:rPr>
-          <w:rFonts w:ascii="Kingthings Trypewriter 2" w:eastAsia="Adobe Gothic Std B" w:hAnsi="Kingthings Trypewriter 2"/>
-        </w:rPr>
-        <w:t>Maverick: Espero que essa não seja a missão de hoje.</w:t>
-      </w:r>
-    </w:p>
-    <w:p>
-      <w:pPr>
-        <w:spacing w:line="240" w:lineRule="auto"/>
-        <w:rPr>
-          <w:rFonts w:ascii="Kingthings Trypewriter 2" w:eastAsia="Adobe Gothic Std B" w:hAnsi="Kingthings Trypewriter 2"/>
-        </w:rPr>
-      </w:pPr>
-      <w:r>
-        <w:rPr>
-          <w:rFonts w:ascii="Kingthings Trypewriter 2" w:eastAsia="Adobe Gothic Std B" w:hAnsi="Kingthings Trypewriter 2"/>
-        </w:rPr>
-        <w:t xml:space="preserve">Kriss: </w:t>
-      </w:r>
-      <w:r>
-        <w:rPr>
-          <w:rFonts w:ascii="Kingthings Trypewriter 2" w:eastAsia="Adobe Gothic Std B" w:hAnsi="Kingthings Trypewriter 2"/>
-        </w:rPr>
-        <w:t>Ok, v</w:t>
-      </w:r>
-      <w:r>
-        <w:rPr>
-          <w:rFonts w:ascii="Kingthings Trypewriter 2" w:eastAsia="Adobe Gothic Std B" w:hAnsi="Kingthings Trypewriter 2"/>
-        </w:rPr>
-        <w:t>amos ao que interessa. Preciso que você leve uma carga em segurança até nossa outra base!</w:t>
-      </w:r>
-    </w:p>
-    <w:p>
-      <w:pPr>
-        <w:spacing w:line="240" w:lineRule="auto"/>
-        <w:rPr>
-          <w:rFonts w:ascii="Kingthings Trypewriter 2" w:eastAsia="Adobe Gothic Std B" w:hAnsi="Kingthings Trypewriter 2"/>
-        </w:rPr>
-      </w:pPr>
-      <w:r>
-        <w:rPr>
-          <w:rFonts w:ascii="Kingthings Trypewriter 2" w:eastAsia="Adobe Gothic Std B" w:hAnsi="Kingthings Trypewriter 2"/>
-        </w:rPr>
-        <w:t>Maver</w:t>
-      </w:r>
-      <w:r>
-        <w:rPr>
-          <w:rFonts w:ascii="Kingthings Trypewriter 2" w:eastAsia="Adobe Gothic Std B" w:hAnsi="Kingthings Trypewriter 2"/>
-        </w:rPr>
-        <w:t>ick: Tudo bem, vou pegar a Dust Eater e ...</w:t>
-      </w:r>
-    </w:p>
-    <w:p>
-      <w:pPr>
-        <w:spacing w:line="240" w:lineRule="auto"/>
-        <w:rPr>
-          <w:rFonts w:ascii="Kingthings Trypewriter 2" w:eastAsia="Adobe Gothic Std B" w:hAnsi="Kingthings Trypewriter 2"/>
-        </w:rPr>
-      </w:pPr>
-      <w:r>
-        <w:rPr>
-          <w:rFonts w:ascii="Kingthings Trypewriter 2" w:eastAsia="Adobe Gothic Std B" w:hAnsi="Kingthings Trypewriter 2"/>
-        </w:rPr>
-        <w:t>Kriss: Não! Desta vez a carga é valiosa demais para ser transportada por terra. Use as passagens subterrâneas para chegar até lá.</w:t>
-      </w:r>
-    </w:p>
-    <w:p>
-      <w:pPr>
-        <w:spacing w:line="240" w:lineRule="auto"/>
-        <w:rPr>
-          <w:rFonts w:ascii="Kingthings Trypewriter 2" w:eastAsia="Adobe Gothic Std B" w:hAnsi="Kingthings Trypewriter 2"/>
-        </w:rPr>
-      </w:pPr>
-      <w:r>
-        <w:rPr>
-          <w:rFonts w:ascii="Kingthings Trypewriter 2" w:eastAsia="Adobe Gothic Std B" w:hAnsi="Kingthings Trypewriter 2"/>
-        </w:rPr>
-        <w:t>Maverick: Se a carga é tão valiosa, porque usar essas passagens que temos a chance de encontrar com soldados do Kron?</w:t>
-      </w:r>
-    </w:p>
-    <w:p>
-      <w:pPr>
-        <w:spacing w:line="240" w:lineRule="auto"/>
-        <w:rPr>
-          <w:rFonts w:ascii="Kingthings Trypewriter 2" w:eastAsia="Adobe Gothic Std B" w:hAnsi="Kingthings Trypewriter 2"/>
-        </w:rPr>
-      </w:pPr>
-      <w:r>
-        <w:rPr>
-          <w:rFonts w:ascii="Kingthings Trypewriter 2" w:eastAsia="Adobe Gothic Std B" w:hAnsi="Kingthings Trypewriter 2"/>
-        </w:rPr>
-        <w:t>Kriss: Ao menos você conhece o caminho. Aceita a missão ou não?</w:t>
-      </w:r>
-    </w:p>
-    <w:p>
-      <w:pPr>
-        <w:spacing w:line="240" w:lineRule="auto"/>
-        <w:rPr>
-          <w:rFonts w:ascii="Kingthings Trypewriter 2" w:eastAsia="Adobe Gothic Std B" w:hAnsi="Kingthings Trypewriter 2"/>
-        </w:rPr>
-      </w:pPr>
-      <w:r>
-        <w:rPr>
-          <w:rFonts w:ascii="Kingthings Trypewriter 2" w:eastAsia="Adobe Gothic Std B" w:hAnsi="Kingthings Trypewriter 2"/>
-        </w:rPr>
-        <w:t xml:space="preserve">Maverick: Eu </w:t>
-      </w:r>
-      <w:r>
-        <w:rPr>
-          <w:rFonts w:ascii="Kingthings Trypewriter 2" w:eastAsia="Adobe Gothic Std B" w:hAnsi="Kingthings Trypewriter 2"/>
-        </w:rPr>
-        <w:t xml:space="preserve">realmente </w:t>
-      </w:r>
-      <w:r>
-        <w:rPr>
-          <w:rFonts w:ascii="Kingthings Trypewriter 2" w:eastAsia="Adobe Gothic Std B" w:hAnsi="Kingthings Trypewriter 2"/>
-        </w:rPr>
-        <w:t>tenho escolha?</w:t>
-      </w:r>
-    </w:p>
-    <w:p>
-      <w:pPr>
-        <w:spacing w:line="240" w:lineRule="auto"/>
-        <w:rPr>
-          <w:rFonts w:ascii="Kingthings Trypewriter 2" w:eastAsia="Adobe Gothic Std B" w:hAnsi="Kingthings Trypewriter 2"/>
-        </w:rPr>
-      </w:pPr>
-      <w:r>
-        <w:rPr>
-          <w:rFonts w:ascii="Kingthings Trypewriter 2" w:eastAsia="Adobe Gothic Std B" w:hAnsi="Kingthings Trypewriter 2"/>
-        </w:rPr>
-        <w:t xml:space="preserve">Kriss: </w:t>
-      </w:r>
-      <w:r>
-        <w:rPr>
-          <w:rFonts w:ascii="Kingthings Trypewriter 2" w:eastAsia="Adobe Gothic Std B" w:hAnsi="Kingthings Trypewriter 2"/>
-        </w:rPr>
-        <w:t>Sabe que não, a</w:t>
-      </w:r>
-      <w:r>
-        <w:rPr>
-          <w:rFonts w:ascii="Kingthings Trypewriter 2" w:eastAsia="Adobe Gothic Std B" w:hAnsi="Kingthings Trypewriter 2"/>
-        </w:rPr>
-        <w:t>qui está a encomenda</w:t>
-      </w:r>
-      <w:r>
-        <w:rPr>
-          <w:rFonts w:ascii="Kingthings Trypewriter 2" w:eastAsia="Adobe Gothic Std B" w:hAnsi="Kingthings Trypewriter 2"/>
-        </w:rPr>
-        <w:t>!</w:t>
-      </w:r>
-    </w:p>
-    <w:p>
-      <w:pPr>
-        <w:spacing w:line="240" w:lineRule="auto"/>
-        <w:rPr>
-          <w:rFonts w:ascii="Kingthings Trypewriter 2" w:eastAsia="Adobe Gothic Std B" w:hAnsi="Kingthings Trypewriter 2"/>
-        </w:rPr>
-      </w:pPr>
-      <w:r>
-        <w:rPr>
-          <w:rFonts w:ascii="Kingthings Trypewriter 2" w:eastAsia="Adobe Gothic Std B" w:hAnsi="Kingthings Trypewriter 2"/>
-        </w:rPr>
-        <w:t xml:space="preserve">Maverick: </w:t>
-      </w:r>
-      <w:r>
-        <w:rPr>
-          <w:rFonts w:ascii="Kingthings Trypewriter 2" w:eastAsia="Adobe Gothic Std B" w:hAnsi="Kingthings Trypewriter 2"/>
-        </w:rPr>
-        <w:t xml:space="preserve">Ok ...  </w:t>
-      </w:r>
-      <w:r>
-        <w:rPr>
-          <w:rFonts w:ascii="Kingthings Trypewriter 2" w:eastAsia="Adobe Gothic Std B" w:hAnsi="Kingthings Trypewriter 2"/>
-        </w:rPr>
-        <w:t>Vamos nessa Skull.</w:t>
-      </w:r>
-    </w:p>
-    <w:p>
-      <w:pPr>
-        <w:spacing w:line="240" w:lineRule="auto"/>
-        <w:rPr>
-          <w:rFonts w:ascii="Kingthings Trypewriter 2" w:eastAsia="Adobe Gothic Std B" w:hAnsi="Kingthings Trypewriter 2"/>
-        </w:rPr>
-      </w:pPr>
-      <w:r>
-        <w:rPr>
-          <w:rFonts w:ascii="Kingthings Trypewriter 2" w:eastAsia="Adobe Gothic Std B" w:hAnsi="Kingthings Trypewriter 2"/>
-        </w:rPr>
-        <w:t>//Maverick e Skull saem de cena</w:t>
-      </w:r>
-    </w:p>
-    <w:p>
-      <w:pPr>
-        <w:spacing w:line="240" w:lineRule="auto"/>
-        <w:jc w:val="center"/>
-        <w:rPr>
-          <w:rFonts w:ascii="Dirty Ego" w:eastAsia="Adobe Gothic Std B" w:hAnsi="Dirty Ego"/>
-          <w:sz w:val="60"/>
-          <w:szCs w:val="60"/>
-        </w:rPr>
-      </w:pPr>
-      <w:r>
-        <w:rPr>
-          <w:rFonts w:ascii="Dirty Ego" w:eastAsia="Adobe Gothic Std B" w:hAnsi="Dirty Ego"/>
-          <w:sz w:val="60"/>
-          <w:szCs w:val="60"/>
-        </w:rPr>
-        <w:t>(1ª Fase</w:t>
-      </w:r>
-      <w:r>
-        <w:rPr>
-          <w:rFonts w:ascii="Dirty Ego" w:eastAsia="Adobe Gothic Std B" w:hAnsi="Dirty Ego"/>
-          <w:sz w:val="60"/>
-          <w:szCs w:val="60"/>
-        </w:rPr>
-        <w:t xml:space="preserve"> - Subsolo</w:t>
-      </w:r>
-      <w:r>
-        <w:rPr>
-          <w:rFonts w:ascii="Dirty Ego" w:eastAsia="Adobe Gothic Std B" w:hAnsi="Dirty Ego"/>
-          <w:sz w:val="60"/>
-          <w:szCs w:val="60"/>
-        </w:rPr>
-        <w:t>)</w:t>
-      </w:r>
-    </w:p>
-    <w:p>
-      <w:pPr>
-        <w:spacing w:line="240" w:lineRule="auto"/>
-        <w:jc w:val="center"/>
-        <w:rPr>
-          <w:rFonts w:ascii="Kingthings Trypewriter 2" w:eastAsia="Adobe Gothic Std B" w:hAnsi="Kingthings Trypewriter 2"/>
-        </w:rPr>
-      </w:pPr>
-      <w:r>
-        <w:rPr>
-          <w:rFonts w:ascii="Dirty Ego" w:eastAsia="Adobe Gothic Std B" w:hAnsi="Dirty Ego"/>
-          <w:sz w:val="60"/>
-          <w:szCs w:val="60"/>
-        </w:rPr>
-        <w:t>Cena 3</w:t>
-      </w:r>
-      <w:r>
-        <w:rPr>
-          <w:rFonts w:ascii="Dirty Ego" w:eastAsia="Adobe Gothic Std B" w:hAnsi="Dirty Ego"/>
-          <w:sz w:val="60"/>
-          <w:szCs w:val="60"/>
-        </w:rPr>
-        <w:t xml:space="preserve"> (</w:t>
-      </w:r>
-      <w:r>
-        <w:rPr>
-          <w:rFonts w:ascii="Dirty Ego" w:eastAsia="Adobe Gothic Std B" w:hAnsi="Dirty Ego"/>
-          <w:sz w:val="60"/>
-          <w:szCs w:val="60"/>
-        </w:rPr>
-        <w:t>Casa do Leonard</w:t>
-      </w:r>
-      <w:r>
-        <w:rPr>
-          <w:rFonts w:ascii="Dirty Ego" w:eastAsia="Adobe Gothic Std B" w:hAnsi="Dirty Ego"/>
-          <w:sz w:val="60"/>
-          <w:szCs w:val="60"/>
-        </w:rPr>
-        <w:t xml:space="preserve"> – Após a missão</w:t>
-      </w:r>
-      <w:r>
-        <w:rPr>
-          <w:rFonts w:ascii="Dirty Ego" w:eastAsia="Adobe Gothic Std B" w:hAnsi="Dirty Ego"/>
-          <w:sz w:val="60"/>
-          <w:szCs w:val="60"/>
-        </w:rPr>
-        <w:t>)</w:t>
-      </w:r>
-    </w:p>
-    <w:p>
-      <w:pPr>
-        <w:spacing w:line="240" w:lineRule="auto"/>
-        <w:rPr>
-          <w:rFonts w:ascii="Kingthings Trypewriter 2" w:eastAsia="Adobe Gothic Std B" w:hAnsi="Kingthings Trypewriter 2"/>
-        </w:rPr>
-      </w:pPr>
-      <w:r>
-        <w:rPr>
-          <w:rFonts w:ascii="Kingthings Trypewriter 2" w:eastAsia="Adobe Gothic Std B" w:hAnsi="Kingthings Trypewriter 2"/>
-        </w:rPr>
-        <w:t>//Em cena: Maverick, Leonard e Skull</w:t>
-      </w:r>
-    </w:p>
-    <w:p>
-      <w:pPr>
-        <w:spacing w:line="240" w:lineRule="auto"/>
-        <w:rPr>
-          <w:rFonts w:ascii="Kingthings Trypewriter 2" w:eastAsia="Adobe Gothic Std B" w:hAnsi="Kingthings Trypewriter 2"/>
-        </w:rPr>
-      </w:pPr>
-      <w:r>
-        <w:rPr>
-          <w:rFonts w:ascii="Kingthings Trypewriter 2" w:eastAsia="Adobe Gothic Std B" w:hAnsi="Kingthings Trypewriter 2"/>
-        </w:rPr>
-        <w:t>Maverick: Ainda trabalhando Leonard?</w:t>
-      </w:r>
-    </w:p>
-    <w:p>
-      <w:pPr>
-        <w:spacing w:line="240" w:lineRule="auto"/>
-        <w:rPr>
-          <w:rFonts w:ascii="Kingthings Trypewriter 2" w:eastAsia="Adobe Gothic Std B" w:hAnsi="Kingthings Trypewriter 2"/>
-        </w:rPr>
-      </w:pPr>
-      <w:r>
-        <w:rPr>
-          <w:rFonts w:ascii="Kingthings Trypewriter 2" w:eastAsia="Adobe Gothic Std B" w:hAnsi="Kingthings Trypewriter 2"/>
-        </w:rPr>
-        <w:t>Leonard: ...</w:t>
-      </w:r>
-    </w:p>
-    <w:p>
-      <w:pPr>
-        <w:spacing w:line="240" w:lineRule="auto"/>
-        <w:rPr>
-          <w:rFonts w:ascii="Kingthings Trypewriter 2" w:eastAsia="Adobe Gothic Std B" w:hAnsi="Kingthings Trypewriter 2"/>
-        </w:rPr>
-      </w:pPr>
-      <w:r>
-        <w:rPr>
-          <w:rFonts w:ascii="Kingthings Trypewriter 2" w:eastAsia="Adobe Gothic Std B" w:hAnsi="Kingthings Trypewriter 2"/>
-        </w:rPr>
-        <w:t>Maverick: Pelo menos você comeu?</w:t>
-      </w:r>
-    </w:p>
-    <w:p>
-      <w:pPr>
-        <w:spacing w:line="240" w:lineRule="auto"/>
-        <w:rPr>
-          <w:rFonts w:ascii="Kingthings Trypewriter 2" w:eastAsia="Adobe Gothic Std B" w:hAnsi="Kingthings Trypewriter 2"/>
-        </w:rPr>
-      </w:pPr>
-      <w:r>
-        <w:rPr>
-          <w:rFonts w:ascii="Kingthings Trypewriter 2" w:eastAsia="Adobe Gothic Std B" w:hAnsi="Kingthings Trypewriter 2"/>
-        </w:rPr>
-        <w:t>Leonard: ...</w:t>
-      </w:r>
-    </w:p>
-    <w:p>
-      <w:pPr>
-        <w:spacing w:line="240" w:lineRule="auto"/>
-        <w:rPr>
-          <w:rFonts w:ascii="Kingthings Trypewriter 2" w:eastAsia="Adobe Gothic Std B" w:hAnsi="Kingthings Trypewriter 2"/>
-        </w:rPr>
-      </w:pPr>
-      <w:r>
-        <w:rPr>
-          <w:rFonts w:ascii="Kingthings Trypewriter 2" w:eastAsia="Adobe Gothic Std B" w:hAnsi="Kingthings Trypewriter 2"/>
-        </w:rPr>
-        <w:t>Maverick: No que está trabalhando?</w:t>
-      </w:r>
-    </w:p>
-    <w:p>
-      <w:pPr>
-        <w:spacing w:line="240" w:lineRule="auto"/>
-        <w:rPr>
-          <w:rFonts w:ascii="Kingthings Trypewriter 2" w:eastAsia="Adobe Gothic Std B" w:hAnsi="Kingthings Trypewriter 2"/>
-        </w:rPr>
-      </w:pPr>
-      <w:r>
-        <w:rPr>
-          <w:rFonts w:ascii="Kingthings Trypewriter 2" w:eastAsia="Adobe Gothic Std B" w:hAnsi="Kingthings Trypewriter 2"/>
-        </w:rPr>
-        <w:t xml:space="preserve">Leonard: Maverick ... preciso terminar isso ... será que </w:t>
-      </w:r>
-      <w:r>
-        <w:rPr>
-          <w:rFonts w:ascii="Kingthings Trypewriter 2" w:eastAsia="Adobe Gothic Std B" w:hAnsi="Kingthings Trypewriter 2"/>
-        </w:rPr>
-        <w:t xml:space="preserve">... </w:t>
-      </w:r>
-      <w:r>
-        <w:rPr>
-          <w:rFonts w:ascii="Kingthings Trypewriter 2" w:eastAsia="Adobe Gothic Std B" w:hAnsi="Kingthings Trypewriter 2"/>
-        </w:rPr>
-        <w:t>pode me dar um tempo?</w:t>
-      </w:r>
-    </w:p>
-    <w:p>
-      <w:pPr>
-        <w:spacing w:line="240" w:lineRule="auto"/>
-        <w:rPr>
-          <w:rFonts w:ascii="Kingthings Trypewriter 2" w:eastAsia="Adobe Gothic Std B" w:hAnsi="Kingthings Trypewriter 2"/>
-        </w:rPr>
-      </w:pPr>
-      <w:r>
-        <w:rPr>
-          <w:rFonts w:ascii="Kingthings Trypewriter 2" w:eastAsia="Adobe Gothic Std B" w:hAnsi="Kingthings Trypewriter 2"/>
-        </w:rPr>
-        <w:t>Maverick: ... tudo bem.</w:t>
-      </w:r>
-    </w:p>
-    <w:p>
-      <w:pPr>
-        <w:spacing w:line="240" w:lineRule="auto"/>
-        <w:jc w:val="center"/>
-        <w:rPr>
-          <w:rFonts w:ascii="Dirty Ego" w:eastAsia="Adobe Gothic Std B" w:hAnsi="Dirty Ego"/>
-          <w:sz w:val="60"/>
-          <w:szCs w:val="60"/>
-        </w:rPr>
-      </w:pPr>
-      <w:r>
-        <w:rPr>
-          <w:rFonts w:ascii="Dirty Ego" w:eastAsia="Adobe Gothic Std B" w:hAnsi="Dirty Ego"/>
-          <w:sz w:val="60"/>
-          <w:szCs w:val="60"/>
-        </w:rPr>
-        <w:t xml:space="preserve"> Cena 4 (Diálogo de explicação dos upgrades)</w:t>
-      </w:r>
-    </w:p>
-    <w:p>
-      <w:pPr>
-        <w:spacing w:line="240" w:lineRule="auto"/>
-        <w:rPr>
-          <w:rFonts w:ascii="Kingthings Trypewriter 2" w:eastAsia="Adobe Gothic Std B" w:hAnsi="Kingthings Trypewriter 2"/>
-        </w:rPr>
-      </w:pPr>
-      <w:r>
-        <w:rPr>
-          <w:rFonts w:ascii="Kingthings Trypewriter 2" w:eastAsia="Adobe Gothic Std B" w:hAnsi="Kingthings Trypewriter 2"/>
-        </w:rPr>
-        <w:t>//Em cena: Maverick, Leonard e Skull</w:t>
-      </w:r>
-    </w:p>
-    <w:p>
-      <w:pPr>
-        <w:spacing w:line="240" w:lineRule="auto"/>
-        <w:rPr>
-          <w:rFonts w:ascii="Kingthings Trypewriter 2" w:eastAsia="Adobe Gothic Std B" w:hAnsi="Kingthings Trypewriter 2"/>
-        </w:rPr>
-      </w:pPr>
-      <w:r>
-        <w:rPr>
-          <w:rFonts w:ascii="Kingthings Trypewriter 2" w:eastAsia="Adobe Gothic Std B" w:hAnsi="Kingthings Trypewriter 2"/>
-        </w:rPr>
-        <w:t>Leonard: Ei M</w:t>
-      </w:r>
-      <w:r>
-        <w:rPr>
-          <w:rFonts w:ascii="Kingthings Trypewriter 2" w:eastAsia="Adobe Gothic Std B" w:hAnsi="Kingthings Trypewriter 2"/>
-        </w:rPr>
-        <w:t>averick</w:t>
-      </w:r>
-      <w:r>
-        <w:rPr>
-          <w:rFonts w:ascii="Kingthings Trypewriter 2" w:eastAsia="Adobe Gothic Std B" w:hAnsi="Kingthings Trypewriter 2"/>
-        </w:rPr>
-        <w:t>,</w:t>
-      </w:r>
-      <w:r>
-        <w:rPr>
-          <w:rFonts w:ascii="Kingthings Trypewriter 2" w:eastAsia="Adobe Gothic Std B" w:hAnsi="Kingthings Trypewriter 2"/>
-        </w:rPr>
         <w:t xml:space="preserve"> você encontrou algo nessa missão?</w:t>
       </w:r>
     </w:p>
@@ -1372,7 +1352,7 @@
         <w:rPr>
           <w:rFonts w:ascii="Kingthings Trypewriter 2" w:eastAsia="Adobe Gothic Std B" w:hAnsi="Kingthings Trypewriter 2"/>
         </w:rPr>
-        <w:t>Maverick: Sim! Encontrei essa chave inglesa. Ela pode ser útil?</w:t>
+        <w:t>Maverick: Sim! Encontrei essa chave. Ela pode ser útil?</w:t>
       </w:r>
     </w:p>
     <w:p>
@@ -1732,7 +1712,19 @@
         <w:rPr>
           <w:rFonts w:ascii="Kingthings Trypewriter 2" w:eastAsia="Adobe Gothic Std B" w:hAnsi="Kingthings Trypewriter 2"/>
         </w:rPr>
-        <w:t>Rafael: Finalmente nos encontramos. Você é o</w:t>
+        <w:t xml:space="preserve">Rafael: Finalmente nos encontramos. </w:t>
+      </w:r>
+      <w:r>
+        <w:rPr>
+          <w:rFonts w:ascii="Kingthings Trypewriter 2" w:eastAsia="Adobe Gothic Std B" w:hAnsi="Kingthings Trypewriter 2"/>
+        </w:rPr>
+        <w:t>Então, v</w:t>
+      </w:r>
+      <w:r>
+        <w:rPr>
+          <w:rFonts w:ascii="Kingthings Trypewriter 2" w:eastAsia="Adobe Gothic Std B" w:hAnsi="Kingthings Trypewriter 2"/>
+        </w:rPr>
+        <w:t>ocê é o</w:t>
       </w:r>
       <w:r>
         <w:rPr>
@@ -2260,7 +2252,19 @@
         <w:rPr>
           <w:rFonts w:ascii="Kingthings Trypewriter 2" w:eastAsia="Adobe Gothic Std B" w:hAnsi="Kingthings Trypewriter 2"/>
         </w:rPr>
-        <w:t>Kron: Não me importo com isso. Apenas resolva!</w:t>
+        <w:t>Kron: Não me importo com isso. Apenas</w:t>
+      </w:r>
+      <w:r>
+        <w:rPr>
+          <w:rFonts w:ascii="Kingthings Trypewriter 2" w:eastAsia="Adobe Gothic Std B" w:hAnsi="Kingthings Trypewriter 2"/>
+        </w:rPr>
+        <w:t>,</w:t>
+      </w:r>
+      <w:r>
+        <w:rPr>
+          <w:rFonts w:ascii="Kingthings Trypewriter 2" w:eastAsia="Adobe Gothic Std B" w:hAnsi="Kingthings Trypewriter 2"/>
+        </w:rPr>
+        <w:t xml:space="preserve"> resolva!</w:t>
       </w:r>
     </w:p>
     <w:p>
@@ -2674,7 +2678,7 @@
         <w:rPr>
           <w:rFonts w:ascii="Kingthings Trypewriter 2" w:eastAsia="Adobe Gothic Std B" w:hAnsi="Kingthings Trypewriter 2"/>
         </w:rPr>
-        <w:t>Leonard: Pela descrição que deu do rapaz que levou Skull, provavelmente ele é o Rafael.</w:t>
+        <w:t>Leonard: Pela descrição que deu do rapaz que levou Skull, provavelmente ele é Rafael.</w:t>
       </w:r>
     </w:p>
     <w:p>
@@ -2862,7 +2866,7 @@
           <w:sz w:val="60"/>
           <w:szCs w:val="60"/>
         </w:rPr>
-        <w:t xml:space="preserve"> Distrito de ClockTown/o sem </w:t>
+        <w:t xml:space="preserve"> Distrito de ClockTown/ sem </w:t>
       </w:r>
       <w:r>
         <w:rPr>
@@ -3267,7 +3271,19 @@
         <w:rPr>
           <w:rFonts w:ascii="Kingthings Trypewriter 2" w:eastAsia="Adobe Gothic Std B" w:hAnsi="Kingthings Trypewriter 2"/>
         </w:rPr>
-        <w:t>Quando ele se tornou um tirano, me queria ao seu lado para tornar seus soldados tão fortes quanto ele, eu me recusei pois sabia como ele havia se tronado mal. Ele viu isso como uma traição e ameaçou matar minha família.</w:t>
+        <w:t>Quando ele se tornou um tirano, me queria ao seu lado para tornar seus soldados tão fortes quanto ele, eu me recusei pois sabia como ele havia se to</w:t>
+      </w:r>
+      <w:r>
+        <w:rPr>
+          <w:rFonts w:ascii="Kingthings Trypewriter 2" w:eastAsia="Adobe Gothic Std B" w:hAnsi="Kingthings Trypewriter 2"/>
+        </w:rPr>
+        <w:t>r</w:t>
+      </w:r>
+      <w:r>
+        <w:rPr>
+          <w:rFonts w:ascii="Kingthings Trypewriter 2" w:eastAsia="Adobe Gothic Std B" w:hAnsi="Kingthings Trypewriter 2"/>
+        </w:rPr>
+        <w:t>nado mal. Ele viu isso como uma traição e ameaçou matar minha família.</w:t>
       </w:r>
     </w:p>
     <w:p>
@@ -3496,23 +3512,7 @@
           <w:sz w:val="60"/>
           <w:szCs w:val="60"/>
         </w:rPr>
-        <w:t>Cena 1</w:t>
-      </w:r>
-      <w:r>
-        <w:rPr>
-          <w:rFonts w:ascii="Dirty Ego" w:eastAsia="Adobe Gothic Std B" w:hAnsi="Dirty Ego"/>
-          <w:sz w:val="60"/>
-          <w:szCs w:val="60"/>
-        </w:rPr>
-        <w:t>3 (Base da Beetle Force</w:t>
-      </w:r>
-      <w:r>
-        <w:rPr>
-          <w:rFonts w:ascii="Dirty Ego" w:eastAsia="Adobe Gothic Std B" w:hAnsi="Dirty Ego"/>
-          <w:sz w:val="60"/>
-          <w:szCs w:val="60"/>
-        </w:rPr>
-        <w:t>)</w:t>
+        <w:t>Cena 13 (Base da Beetle Force)</w:t>
       </w:r>
     </w:p>
     <w:p>
@@ -3653,7 +3653,19 @@
         <w:rPr>
           <w:rFonts w:ascii="Kingthings Trypewriter 2" w:eastAsia="Adobe Gothic Std B" w:hAnsi="Kingthings Trypewriter 2"/>
         </w:rPr>
-        <w:t>Leonard: Acalmem-se. Vamos falar de estratégia. Maverick, como sabe entrar em ClockTown já bem difícil, agora chegar até Kron é quase impossível.</w:t>
+        <w:t>Leonard: Acalmem-se. Vamos falar de estratégia. Maverick, como sabe entrar em ClockTown já</w:t>
+      </w:r>
+      <w:r>
+        <w:rPr>
+          <w:rFonts w:ascii="Kingthings Trypewriter 2" w:eastAsia="Adobe Gothic Std B" w:hAnsi="Kingthings Trypewriter 2"/>
+        </w:rPr>
+        <w:t xml:space="preserve"> é</w:t>
+      </w:r>
+      <w:r>
+        <w:rPr>
+          <w:rFonts w:ascii="Kingthings Trypewriter 2" w:eastAsia="Adobe Gothic Std B" w:hAnsi="Kingthings Trypewriter 2"/>
+        </w:rPr>
+        <w:t xml:space="preserve"> bem difícil, agora chegar até Kron é quase impossível.</w:t>
       </w:r>
     </w:p>
     <w:p>
@@ -3733,7 +3745,43 @@
         <w:rPr>
           <w:rFonts w:ascii="Kingthings Trypewriter 2" w:eastAsia="Adobe Gothic Std B" w:hAnsi="Kingthings Trypewriter 2"/>
         </w:rPr>
-        <w:t xml:space="preserve"> Maverick, você irá pelo subsolo até adentrar-se na cidade, quando estiver abaixo da torre de Kron, suba e enfrente-o. Provavelmente você ainda irá encontrar inimigos no caminho, mas muitos estarão distraídos nas entradas principais da cidade.</w:t>
+        <w:t xml:space="preserve"> Maverick, você irá pelo subsolo até adentrar-se na cidade, quando estiver abaixo da torre de Kron, suba e enfrente-o. Provavelmente você ainda irá encontrar inimigos no caminho, mas </w:t>
+      </w:r>
+      <w:r>
+        <w:rPr>
+          <w:rFonts w:ascii="Kingthings Trypewriter 2" w:eastAsia="Adobe Gothic Std B" w:hAnsi="Kingthings Trypewriter 2"/>
+        </w:rPr>
+        <w:t>a maioria</w:t>
+      </w:r>
+      <w:r>
+        <w:rPr>
+          <w:rFonts w:ascii="Kingthings Trypewriter 2" w:eastAsia="Adobe Gothic Std B" w:hAnsi="Kingthings Trypewriter 2"/>
+        </w:rPr>
+        <w:t xml:space="preserve"> estar</w:t>
+      </w:r>
+      <w:r>
+        <w:rPr>
+          <w:rFonts w:ascii="Kingthings Trypewriter 2" w:eastAsia="Adobe Gothic Std B" w:hAnsi="Kingthings Trypewriter 2"/>
+        </w:rPr>
+        <w:t>á</w:t>
+      </w:r>
+      <w:r>
+        <w:rPr>
+          <w:rFonts w:ascii="Kingthings Trypewriter 2" w:eastAsia="Adobe Gothic Std B" w:hAnsi="Kingthings Trypewriter 2"/>
+        </w:rPr>
+        <w:t xml:space="preserve"> distraíd</w:t>
+      </w:r>
+      <w:r>
+        <w:rPr>
+          <w:rFonts w:ascii="Kingthings Trypewriter 2" w:eastAsia="Adobe Gothic Std B" w:hAnsi="Kingthings Trypewriter 2"/>
+        </w:rPr>
+        <w:t>a</w:t>
+      </w:r>
+      <w:r>
+        <w:rPr>
+          <w:rFonts w:ascii="Kingthings Trypewriter 2" w:eastAsia="Adobe Gothic Std B" w:hAnsi="Kingthings Trypewriter 2"/>
+        </w:rPr>
+        <w:t xml:space="preserve"> nas entradas principais da cidade.</w:t>
       </w:r>
     </w:p>
     <w:p>
@@ -3885,23 +3933,7 @@
           <w:szCs w:val="60"/>
         </w:rPr>
         <w:lastRenderedPageBreak/>
-        <w:t>(</w:t>
-      </w:r>
-      <w:r>
-        <w:rPr>
-          <w:rFonts w:ascii="Dirty Ego" w:eastAsia="Adobe Gothic Std B" w:hAnsi="Dirty Ego"/>
-          <w:sz w:val="60"/>
-          <w:szCs w:val="60"/>
-        </w:rPr>
-        <w:t>5</w:t>
-      </w:r>
-      <w:r>
-        <w:rPr>
-          <w:rFonts w:ascii="Dirty Ego" w:eastAsia="Adobe Gothic Std B" w:hAnsi="Dirty Ego"/>
-          <w:sz w:val="60"/>
-          <w:szCs w:val="60"/>
-        </w:rPr>
-        <w:t xml:space="preserve">ª fase </w:t>
+        <w:t xml:space="preserve">(5ª fase </w:t>
       </w:r>
       <w:r>
         <w:rPr>
@@ -3952,23 +3984,7 @@
           <w:sz w:val="60"/>
           <w:szCs w:val="60"/>
         </w:rPr>
-        <w:t>(</w:t>
-      </w:r>
-      <w:r>
-        <w:rPr>
-          <w:rFonts w:ascii="Dirty Ego" w:eastAsia="Adobe Gothic Std B" w:hAnsi="Dirty Ego"/>
-          <w:sz w:val="60"/>
-          <w:szCs w:val="60"/>
-        </w:rPr>
-        <w:t>6</w:t>
-      </w:r>
-      <w:r>
-        <w:rPr>
-          <w:rFonts w:ascii="Dirty Ego" w:eastAsia="Adobe Gothic Std B" w:hAnsi="Dirty Ego"/>
-          <w:sz w:val="60"/>
-          <w:szCs w:val="60"/>
-        </w:rPr>
-        <w:t xml:space="preserve">ª fase - </w:t>
+        <w:t xml:space="preserve">(6ª fase - </w:t>
       </w:r>
       <w:r>
         <w:rPr>
@@ -3984,23 +4000,7 @@
           <w:sz w:val="60"/>
           <w:szCs w:val="60"/>
         </w:rPr>
-        <w:t>Boss Fight</w:t>
-      </w:r>
-      <w:r>
-        <w:rPr>
-          <w:rFonts w:ascii="Dirty Ego" w:eastAsia="Adobe Gothic Std B" w:hAnsi="Dirty Ego"/>
-          <w:sz w:val="60"/>
-          <w:szCs w:val="60"/>
-        </w:rPr>
-        <w:t>/Fase Final</w:t>
-      </w:r>
-      <w:r>
-        <w:rPr>
-          <w:rFonts w:ascii="Dirty Ego" w:eastAsia="Adobe Gothic Std B" w:hAnsi="Dirty Ego"/>
-          <w:sz w:val="60"/>
-          <w:szCs w:val="60"/>
-        </w:rPr>
-        <w:t>)</w:t>
+        <w:t>Boss Fight/Fase Final)</w:t>
       </w:r>
     </w:p>
     <w:p>
@@ -4179,7 +4179,19 @@
         <w:rPr>
           <w:rFonts w:ascii="Kingthings Trypewriter 2" w:eastAsia="Adobe Gothic Std B" w:hAnsi="Kingthings Trypewriter 2"/>
         </w:rPr>
-        <w:t>Kron: Algo em você me é familiar. Mas o que será?</w:t>
+        <w:t xml:space="preserve">Kron: </w:t>
+      </w:r>
+      <w:r>
+        <w:rPr>
+          <w:rFonts w:ascii="Kingthings Trypewriter 2" w:eastAsia="Adobe Gothic Std B" w:hAnsi="Kingthings Trypewriter 2"/>
+        </w:rPr>
+        <w:t>Por algum motivo, a</w:t>
+      </w:r>
+      <w:r>
+        <w:rPr>
+          <w:rFonts w:ascii="Kingthings Trypewriter 2" w:eastAsia="Adobe Gothic Std B" w:hAnsi="Kingthings Trypewriter 2"/>
+        </w:rPr>
+        <w:t>lgo em você me é familiar.</w:t>
       </w:r>
     </w:p>
     <w:p>
@@ -4238,23 +4250,7 @@
           <w:sz w:val="60"/>
           <w:szCs w:val="60"/>
         </w:rPr>
-        <w:t xml:space="preserve"> (</w:t>
-      </w:r>
-      <w:r>
-        <w:rPr>
-          <w:rFonts w:ascii="Dirty Ego" w:eastAsia="Adobe Gothic Std B" w:hAnsi="Dirty Ego"/>
-          <w:sz w:val="60"/>
-          <w:szCs w:val="60"/>
-        </w:rPr>
-        <w:t xml:space="preserve">Após </w:t>
-      </w:r>
-      <w:r>
-        <w:rPr>
-          <w:rFonts w:ascii="Dirty Ego" w:eastAsia="Adobe Gothic Std B" w:hAnsi="Dirty Ego"/>
-          <w:sz w:val="60"/>
-          <w:szCs w:val="60"/>
-        </w:rPr>
-        <w:t>o Boss Fight)</w:t>
+        <w:t xml:space="preserve"> (Após o Boss Fight)</w:t>
       </w:r>
     </w:p>
     <w:p>
@@ -4400,356 +4396,358 @@
         <w:rPr>
           <w:rFonts w:ascii="Kingthings Trypewriter 2" w:eastAsia="Adobe Gothic Std B" w:hAnsi="Kingthings Trypewriter 2"/>
         </w:rPr>
-        <w:t>Kron: Logo descobrirá ...</w:t>
-      </w:r>
-    </w:p>
-    <w:p>
-      <w:pPr>
-        <w:spacing w:line="240" w:lineRule="auto"/>
-        <w:rPr>
-          <w:rFonts w:ascii="Kingthings Trypewriter 2" w:eastAsia="Adobe Gothic Std B" w:hAnsi="Kingthings Trypewriter 2"/>
-        </w:rPr>
-      </w:pPr>
-      <w:r>
-        <w:rPr>
-          <w:rFonts w:ascii="Kingthings Trypewriter 2" w:eastAsia="Adobe Gothic Std B" w:hAnsi="Kingthings Trypewriter 2"/>
-        </w:rPr>
-        <w:t>//Kron morre</w:t>
-      </w:r>
-    </w:p>
-    <w:p>
-      <w:pPr>
-        <w:spacing w:line="240" w:lineRule="auto"/>
-        <w:rPr>
-          <w:rFonts w:ascii="Kingthings Trypewriter 2" w:eastAsia="Adobe Gothic Std B" w:hAnsi="Kingthings Trypewriter 2"/>
-        </w:rPr>
-      </w:pPr>
-      <w:r>
-        <w:rPr>
-          <w:rFonts w:ascii="Kingthings Trypewriter 2" w:eastAsia="Adobe Gothic Std B" w:hAnsi="Kingthings Trypewriter 2"/>
-        </w:rPr>
-        <w:t>Maverick: É o fim, estamos livres ... a tirania de Kron finalmente acabou!</w:t>
-      </w:r>
-    </w:p>
-    <w:p>
-      <w:pPr>
-        <w:spacing w:line="240" w:lineRule="auto"/>
-        <w:jc w:val="center"/>
-        <w:rPr>
-          <w:rFonts w:ascii="Dirty Ego" w:eastAsia="Adobe Gothic Std B" w:hAnsi="Dirty Ego"/>
-          <w:sz w:val="60"/>
-          <w:szCs w:val="60"/>
-        </w:rPr>
-      </w:pPr>
-      <w:r>
-        <w:rPr>
-          <w:rFonts w:ascii="Dirty Ego" w:eastAsia="Adobe Gothic Std B" w:hAnsi="Dirty Ego"/>
-          <w:sz w:val="60"/>
-          <w:szCs w:val="60"/>
-        </w:rPr>
-        <w:lastRenderedPageBreak/>
-        <w:t>Cena 16</w:t>
-      </w:r>
-      <w:r>
-        <w:rPr>
-          <w:rFonts w:ascii="Dirty Ego" w:eastAsia="Adobe Gothic Std B" w:hAnsi="Dirty Ego"/>
-          <w:sz w:val="60"/>
-          <w:szCs w:val="60"/>
-        </w:rPr>
-        <w:t xml:space="preserve"> (</w:t>
-      </w:r>
-      <w:r>
-        <w:rPr>
-          <w:rFonts w:ascii="Dirty Ego" w:eastAsia="Adobe Gothic Std B" w:hAnsi="Dirty Ego"/>
-          <w:sz w:val="60"/>
-          <w:szCs w:val="60"/>
-        </w:rPr>
-        <w:t>Antes dos Créditos</w:t>
-      </w:r>
-      <w:r>
-        <w:rPr>
-          <w:rFonts w:ascii="Dirty Ego" w:eastAsia="Adobe Gothic Std B" w:hAnsi="Dirty Ego"/>
-          <w:sz w:val="60"/>
-          <w:szCs w:val="60"/>
-        </w:rPr>
-        <w:t>/Base da Beetle</w:t>
-      </w:r>
-      <w:r>
-        <w:rPr>
-          <w:rFonts w:ascii="Dirty Ego" w:eastAsia="Adobe Gothic Std B" w:hAnsi="Dirty Ego"/>
-          <w:sz w:val="60"/>
-          <w:szCs w:val="60"/>
-        </w:rPr>
-        <w:t>)</w:t>
-      </w:r>
-    </w:p>
-    <w:p>
-      <w:pPr>
-        <w:spacing w:line="240" w:lineRule="auto"/>
-        <w:rPr>
-          <w:rFonts w:ascii="Kingthings Trypewriter 2" w:eastAsia="Adobe Gothic Std B" w:hAnsi="Kingthings Trypewriter 2"/>
-        </w:rPr>
-      </w:pPr>
-      <w:r>
-        <w:rPr>
-          <w:rFonts w:ascii="Kingthings Trypewriter 2" w:eastAsia="Adobe Gothic Std B" w:hAnsi="Kingthings Trypewriter 2"/>
-        </w:rPr>
-        <w:t>//Em cena: Maverick, Skull, Leonard e Kriss</w:t>
-      </w:r>
-    </w:p>
-    <w:p>
-      <w:pPr>
-        <w:spacing w:line="240" w:lineRule="auto"/>
-        <w:rPr>
-          <w:rFonts w:ascii="Kingthings Trypewriter 2" w:eastAsia="Adobe Gothic Std B" w:hAnsi="Kingthings Trypewriter 2"/>
-        </w:rPr>
-      </w:pPr>
-      <w:r>
-        <w:rPr>
-          <w:rFonts w:ascii="Kingthings Trypewriter 2" w:eastAsia="Adobe Gothic Std B" w:hAnsi="Kingthings Trypewriter 2"/>
-        </w:rPr>
-        <w:t>Kriss: Nem acredito que você conseguiu Maverick!</w:t>
-      </w:r>
-    </w:p>
-    <w:p>
-      <w:pPr>
-        <w:spacing w:line="240" w:lineRule="auto"/>
-        <w:rPr>
-          <w:rFonts w:ascii="Kingthings Trypewriter 2" w:eastAsia="Adobe Gothic Std B" w:hAnsi="Kingthings Trypewriter 2"/>
-        </w:rPr>
-      </w:pPr>
-      <w:r>
-        <w:rPr>
-          <w:rFonts w:ascii="Kingthings Trypewriter 2" w:eastAsia="Adobe Gothic Std B" w:hAnsi="Kingthings Trypewriter 2"/>
-        </w:rPr>
-        <w:t>Leonard: Maverick você foi incrível!</w:t>
-      </w:r>
-    </w:p>
-    <w:p>
-      <w:pPr>
-        <w:spacing w:line="240" w:lineRule="auto"/>
-        <w:rPr>
-          <w:rFonts w:ascii="Kingthings Trypewriter 2" w:eastAsia="Adobe Gothic Std B" w:hAnsi="Kingthings Trypewriter 2"/>
-        </w:rPr>
-      </w:pPr>
-      <w:r>
-        <w:rPr>
-          <w:rFonts w:ascii="Kingthings Trypewriter 2" w:eastAsia="Adobe Gothic Std B" w:hAnsi="Kingthings Trypewriter 2"/>
-        </w:rPr>
-        <w:t>Maverick: Não, nós conseguimos! Nós fomos incríveis</w:t>
-      </w:r>
-      <w:r>
-        <w:rPr>
-          <w:rFonts w:ascii="Kingthings Trypewriter 2" w:eastAsia="Adobe Gothic Std B" w:hAnsi="Kingthings Trypewriter 2"/>
-        </w:rPr>
-        <w:t>!</w:t>
-      </w:r>
-    </w:p>
-    <w:p>
-      <w:pPr>
-        <w:spacing w:line="240" w:lineRule="auto"/>
-        <w:rPr>
-          <w:rFonts w:ascii="Kingthings Trypewriter 2" w:eastAsia="Adobe Gothic Std B" w:hAnsi="Kingthings Trypewriter 2"/>
-        </w:rPr>
-      </w:pPr>
-      <w:r>
-        <w:rPr>
-          <w:rFonts w:ascii="Kingthings Trypewriter 2" w:eastAsia="Adobe Gothic Std B" w:hAnsi="Kingthings Trypewriter 2"/>
-        </w:rPr>
-        <w:t>Leonard: E agora o que faremos?</w:t>
-      </w:r>
-    </w:p>
-    <w:p>
-      <w:pPr>
-        <w:spacing w:line="240" w:lineRule="auto"/>
-        <w:rPr>
-          <w:rFonts w:ascii="Kingthings Trypewriter 2" w:eastAsia="Adobe Gothic Std B" w:hAnsi="Kingthings Trypewriter 2"/>
-        </w:rPr>
-      </w:pPr>
-      <w:r>
-        <w:rPr>
-          <w:rFonts w:ascii="Kingthings Trypewriter 2" w:eastAsia="Adobe Gothic Std B" w:hAnsi="Kingthings Trypewriter 2"/>
-        </w:rPr>
-        <w:t>Maverick: Não sei, mas agora ... finalmente somos ... livres!</w:t>
-      </w:r>
-    </w:p>
-    <w:p>
-      <w:pPr>
-        <w:spacing w:line="240" w:lineRule="auto"/>
-        <w:jc w:val="center"/>
-        <w:rPr>
-          <w:rFonts w:ascii="Dirty Ego" w:eastAsia="Adobe Gothic Std B" w:hAnsi="Dirty Ego"/>
-          <w:sz w:val="60"/>
-          <w:szCs w:val="60"/>
-        </w:rPr>
-      </w:pPr>
-      <w:r>
-        <w:rPr>
-          <w:rFonts w:ascii="Dirty Ego" w:eastAsia="Adobe Gothic Std B" w:hAnsi="Dirty Ego"/>
-          <w:sz w:val="60"/>
-          <w:szCs w:val="60"/>
-        </w:rPr>
-        <w:t>(</w:t>
-      </w:r>
-      <w:r>
-        <w:rPr>
-          <w:rFonts w:ascii="Dirty Ego" w:eastAsia="Adobe Gothic Std B" w:hAnsi="Dirty Ego"/>
-          <w:sz w:val="60"/>
-          <w:szCs w:val="60"/>
-        </w:rPr>
-        <w:t>Créditos</w:t>
-      </w:r>
-      <w:r>
-        <w:rPr>
-          <w:rFonts w:ascii="Dirty Ego" w:eastAsia="Adobe Gothic Std B" w:hAnsi="Dirty Ego"/>
-          <w:sz w:val="60"/>
-          <w:szCs w:val="60"/>
-        </w:rPr>
-        <w:t>)</w:t>
-      </w:r>
-    </w:p>
-    <w:p>
-      <w:pPr>
-        <w:spacing w:line="240" w:lineRule="auto"/>
-        <w:jc w:val="center"/>
-        <w:rPr>
-          <w:rFonts w:ascii="Kingthings Trypewriter 2" w:eastAsia="Adobe Gothic Std B" w:hAnsi="Kingthings Trypewriter 2"/>
-        </w:rPr>
-      </w:pPr>
-      <w:r>
-        <w:rPr>
-          <w:rFonts w:ascii="Dirty Ego" w:eastAsia="Adobe Gothic Std B" w:hAnsi="Dirty Ego"/>
-          <w:sz w:val="60"/>
-          <w:szCs w:val="60"/>
-        </w:rPr>
-        <w:t>Cena 17</w:t>
-      </w:r>
-      <w:r>
-        <w:rPr>
-          <w:rFonts w:ascii="Dirty Ego" w:eastAsia="Adobe Gothic Std B" w:hAnsi="Dirty Ego"/>
-          <w:sz w:val="60"/>
-          <w:szCs w:val="60"/>
-        </w:rPr>
-        <w:t xml:space="preserve"> (</w:t>
-      </w:r>
-      <w:r>
-        <w:rPr>
-          <w:rFonts w:ascii="Dirty Ego" w:eastAsia="Adobe Gothic Std B" w:hAnsi="Dirty Ego"/>
-          <w:sz w:val="60"/>
-          <w:szCs w:val="60"/>
-        </w:rPr>
-        <w:t xml:space="preserve">Pós </w:t>
-      </w:r>
-      <w:r>
-        <w:rPr>
-          <w:rFonts w:ascii="Dirty Ego" w:eastAsia="Adobe Gothic Std B" w:hAnsi="Dirty Ego"/>
-          <w:sz w:val="60"/>
-          <w:szCs w:val="60"/>
-        </w:rPr>
-        <w:t>Créditos</w:t>
-      </w:r>
-      <w:r>
-        <w:rPr>
-          <w:rFonts w:ascii="Dirty Ego" w:eastAsia="Adobe Gothic Std B" w:hAnsi="Dirty Ego"/>
-          <w:sz w:val="60"/>
-          <w:szCs w:val="60"/>
-        </w:rPr>
-        <w:t>/Lugar desconhecido</w:t>
-      </w:r>
-      <w:r>
-        <w:rPr>
-          <w:rFonts w:ascii="Dirty Ego" w:eastAsia="Adobe Gothic Std B" w:hAnsi="Dirty Ego"/>
-          <w:sz w:val="60"/>
-          <w:szCs w:val="60"/>
-        </w:rPr>
-        <w:t>)</w:t>
-      </w:r>
-    </w:p>
-    <w:p>
-      <w:pPr>
-        <w:spacing w:line="240" w:lineRule="auto"/>
-        <w:rPr>
-          <w:rFonts w:ascii="Kingthings Trypewriter 2" w:eastAsia="Adobe Gothic Std B" w:hAnsi="Kingthings Trypewriter 2"/>
-        </w:rPr>
-      </w:pPr>
-      <w:r>
-        <w:rPr>
-          <w:rFonts w:ascii="Kingthings Trypewriter 2" w:eastAsia="Adobe Gothic Std B" w:hAnsi="Kingthings Trypewriter 2"/>
-        </w:rPr>
-        <w:t>//Em cena: Rafael com filtro preto para não ser identificado</w:t>
-      </w:r>
-    </w:p>
-    <w:p>
-      <w:pPr>
-        <w:spacing w:line="240" w:lineRule="auto"/>
-        <w:rPr>
-          <w:rFonts w:ascii="Kingthings Trypewriter 2" w:eastAsia="Adobe Gothic Std B" w:hAnsi="Kingthings Trypewriter 2"/>
-        </w:rPr>
-      </w:pPr>
-      <w:r>
-        <w:rPr>
-          <w:rFonts w:ascii="Kingthings Trypewriter 2" w:eastAsia="Adobe Gothic Std B" w:hAnsi="Kingthings Trypewriter 2"/>
-        </w:rPr>
-        <w:t>Rafael: Então ... Kron caiu, não é?</w:t>
-      </w:r>
-    </w:p>
-    <w:p>
-      <w:pPr>
-        <w:spacing w:line="240" w:lineRule="auto"/>
-        <w:rPr>
-          <w:rFonts w:ascii="Kingthings Trypewriter 2" w:eastAsia="Adobe Gothic Std B" w:hAnsi="Kingthings Trypewriter 2"/>
-        </w:rPr>
-      </w:pPr>
-      <w:r>
-        <w:rPr>
-          <w:rFonts w:ascii="Kingthings Trypewriter 2" w:eastAsia="Adobe Gothic Std B" w:hAnsi="Kingthings Trypewriter 2"/>
-        </w:rPr>
-        <w:t>Rafael: Excelente!</w:t>
-      </w:r>
-    </w:p>
-    <w:p>
-      <w:pPr>
-        <w:spacing w:line="240" w:lineRule="auto"/>
-        <w:rPr>
-          <w:rFonts w:ascii="Kingthings Trypewriter 2" w:eastAsia="Adobe Gothic Std B" w:hAnsi="Kingthings Trypewriter 2"/>
-        </w:rPr>
-      </w:pPr>
-      <w:r>
-        <w:rPr>
-          <w:rFonts w:ascii="Kingthings Trypewriter 2" w:eastAsia="Adobe Gothic Std B" w:hAnsi="Kingthings Trypewriter 2"/>
-        </w:rPr>
-        <w:t>Rafael: Agora é hora de buscar minha vingança!</w:t>
-      </w:r>
-    </w:p>
-    <w:p>
-      <w:pPr>
-        <w:spacing w:line="240" w:lineRule="auto"/>
-        <w:rPr>
-          <w:rFonts w:ascii="Kingthings Trypewriter 2" w:eastAsia="Adobe Gothic Std B" w:hAnsi="Kingthings Trypewriter 2"/>
-        </w:rPr>
-      </w:pPr>
-      <w:r>
-        <w:rPr>
-          <w:rFonts w:ascii="Kingthings Trypewriter 2" w:eastAsia="Adobe Gothic Std B" w:hAnsi="Kingthings Trypewriter 2"/>
-        </w:rPr>
-        <w:t>Rafael: Estou indo ...</w:t>
-      </w:r>
-    </w:p>
-    <w:p>
-      <w:pPr>
-        <w:spacing w:line="240" w:lineRule="auto"/>
-        <w:rPr>
-          <w:rFonts w:ascii="Kingthings Trypewriter 2" w:eastAsia="Adobe Gothic Std B" w:hAnsi="Kingthings Trypewriter 2"/>
-        </w:rPr>
-      </w:pPr>
-      <w:r>
-        <w:rPr>
-          <w:rFonts w:ascii="Kingthings Trypewriter 2" w:eastAsia="Adobe Gothic Std B" w:hAnsi="Kingthings Trypewriter 2"/>
-        </w:rPr>
-        <w:t>Rafael: PAI!</w:t>
+        <w:t xml:space="preserve">Kron: </w:t>
+      </w:r>
+      <w:r>
+        <w:rPr>
+          <w:rFonts w:ascii="Kingthings Trypewriter 2" w:eastAsia="Adobe Gothic Std B" w:hAnsi="Kingthings Trypewriter 2"/>
+        </w:rPr>
+        <w:t>Sua mãe e eu ... éramos ... uma família</w:t>
+      </w:r>
+      <w:r>
+        <w:rPr>
+          <w:rFonts w:ascii="Kingthings Trypewriter 2" w:eastAsia="Adobe Gothic Std B" w:hAnsi="Kingthings Trypewriter 2"/>
+        </w:rPr>
+        <w:t>.</w:t>
       </w:r>
       <w:bookmarkStart w:id="0" w:name="_GoBack"/>
       <w:bookmarkEnd w:id="0"/>
+    </w:p>
+    <w:p>
+      <w:pPr>
+        <w:spacing w:line="240" w:lineRule="auto"/>
+        <w:rPr>
+          <w:rFonts w:ascii="Kingthings Trypewriter 2" w:eastAsia="Adobe Gothic Std B" w:hAnsi="Kingthings Trypewriter 2"/>
+        </w:rPr>
+      </w:pPr>
+      <w:r>
+        <w:rPr>
+          <w:rFonts w:ascii="Kingthings Trypewriter 2" w:eastAsia="Adobe Gothic Std B" w:hAnsi="Kingthings Trypewriter 2"/>
+        </w:rPr>
+        <w:t>Maverick: Não pode ser!... Então ... você é ...</w:t>
+      </w:r>
+    </w:p>
+    <w:p>
+      <w:pPr>
+        <w:spacing w:line="240" w:lineRule="auto"/>
+        <w:rPr>
+          <w:rFonts w:ascii="Kingthings Trypewriter 2" w:eastAsia="Adobe Gothic Std B" w:hAnsi="Kingthings Trypewriter 2"/>
+        </w:rPr>
+      </w:pPr>
+      <w:r>
+        <w:rPr>
+          <w:rFonts w:ascii="Kingthings Trypewriter 2" w:eastAsia="Adobe Gothic Std B" w:hAnsi="Kingthings Trypewriter 2"/>
+        </w:rPr>
+        <w:t xml:space="preserve">Kron: Sim ... seu pai ... </w:t>
+      </w:r>
+    </w:p>
+    <w:p>
+      <w:pPr>
+        <w:spacing w:line="240" w:lineRule="auto"/>
+        <w:rPr>
+          <w:rFonts w:ascii="Kingthings Trypewriter 2" w:eastAsia="Adobe Gothic Std B" w:hAnsi="Kingthings Trypewriter 2"/>
+        </w:rPr>
+      </w:pPr>
+      <w:r>
+        <w:rPr>
+          <w:rFonts w:ascii="Kingthings Trypewriter 2" w:eastAsia="Adobe Gothic Std B" w:hAnsi="Kingthings Trypewriter 2"/>
+        </w:rPr>
+        <w:lastRenderedPageBreak/>
+        <w:t>//Kron morre</w:t>
+      </w:r>
+    </w:p>
+    <w:p>
+      <w:pPr>
+        <w:spacing w:line="240" w:lineRule="auto"/>
+        <w:rPr>
+          <w:rFonts w:ascii="Kingthings Trypewriter 2" w:eastAsia="Adobe Gothic Std B" w:hAnsi="Kingthings Trypewriter 2"/>
+        </w:rPr>
+      </w:pPr>
+      <w:r>
+        <w:rPr>
+          <w:rFonts w:ascii="Kingthings Trypewriter 2" w:eastAsia="Adobe Gothic Std B" w:hAnsi="Kingthings Trypewriter 2"/>
+        </w:rPr>
+        <w:t xml:space="preserve">Maverick: </w:t>
+      </w:r>
+      <w:r>
+        <w:rPr>
+          <w:rFonts w:ascii="Kingthings Trypewriter 2" w:eastAsia="Adobe Gothic Std B" w:hAnsi="Kingthings Trypewriter 2"/>
+        </w:rPr>
+        <w:t>Você pode ter sido meu pai ..., mas jamais o chamarei de pai ... é o fim do seu reinado ... Kron!</w:t>
+      </w:r>
+    </w:p>
+    <w:p>
+      <w:pPr>
+        <w:spacing w:line="240" w:lineRule="auto"/>
+        <w:jc w:val="center"/>
+        <w:rPr>
+          <w:rFonts w:ascii="Dirty Ego" w:eastAsia="Adobe Gothic Std B" w:hAnsi="Dirty Ego"/>
+          <w:sz w:val="60"/>
+          <w:szCs w:val="60"/>
+        </w:rPr>
+      </w:pPr>
+      <w:r>
+        <w:rPr>
+          <w:rFonts w:ascii="Dirty Ego" w:eastAsia="Adobe Gothic Std B" w:hAnsi="Dirty Ego"/>
+          <w:sz w:val="60"/>
+          <w:szCs w:val="60"/>
+        </w:rPr>
+        <w:t>Cena 16 (Antes dos Créditos</w:t>
+      </w:r>
+      <w:r>
+        <w:rPr>
+          <w:rFonts w:ascii="Dirty Ego" w:eastAsia="Adobe Gothic Std B" w:hAnsi="Dirty Ego"/>
+          <w:sz w:val="60"/>
+          <w:szCs w:val="60"/>
+        </w:rPr>
+        <w:t>/Base da Beetle</w:t>
+      </w:r>
+      <w:r>
+        <w:rPr>
+          <w:rFonts w:ascii="Dirty Ego" w:eastAsia="Adobe Gothic Std B" w:hAnsi="Dirty Ego"/>
+          <w:sz w:val="60"/>
+          <w:szCs w:val="60"/>
+        </w:rPr>
+        <w:t>)</w:t>
+      </w:r>
+    </w:p>
+    <w:p>
+      <w:pPr>
+        <w:spacing w:line="240" w:lineRule="auto"/>
+        <w:rPr>
+          <w:rFonts w:ascii="Kingthings Trypewriter 2" w:eastAsia="Adobe Gothic Std B" w:hAnsi="Kingthings Trypewriter 2"/>
+        </w:rPr>
+      </w:pPr>
+      <w:r>
+        <w:rPr>
+          <w:rFonts w:ascii="Kingthings Trypewriter 2" w:eastAsia="Adobe Gothic Std B" w:hAnsi="Kingthings Trypewriter 2"/>
+        </w:rPr>
+        <w:t>//Em cena: Maverick, Skull, Leonard e Kriss</w:t>
+      </w:r>
+    </w:p>
+    <w:p>
+      <w:pPr>
+        <w:spacing w:line="240" w:lineRule="auto"/>
+        <w:rPr>
+          <w:rFonts w:ascii="Kingthings Trypewriter 2" w:eastAsia="Adobe Gothic Std B" w:hAnsi="Kingthings Trypewriter 2"/>
+        </w:rPr>
+      </w:pPr>
+      <w:r>
+        <w:rPr>
+          <w:rFonts w:ascii="Kingthings Trypewriter 2" w:eastAsia="Adobe Gothic Std B" w:hAnsi="Kingthings Trypewriter 2"/>
+        </w:rPr>
+        <w:t>Kriss: Nem acredito que você conseguiu Maverick!</w:t>
+      </w:r>
+    </w:p>
+    <w:p>
+      <w:pPr>
+        <w:spacing w:line="240" w:lineRule="auto"/>
+        <w:rPr>
+          <w:rFonts w:ascii="Kingthings Trypewriter 2" w:eastAsia="Adobe Gothic Std B" w:hAnsi="Kingthings Trypewriter 2"/>
+        </w:rPr>
+      </w:pPr>
+      <w:r>
+        <w:rPr>
+          <w:rFonts w:ascii="Kingthings Trypewriter 2" w:eastAsia="Adobe Gothic Std B" w:hAnsi="Kingthings Trypewriter 2"/>
+        </w:rPr>
+        <w:t>Leonard: Maverick você foi incrível!</w:t>
+      </w:r>
+    </w:p>
+    <w:p>
+      <w:pPr>
+        <w:spacing w:line="240" w:lineRule="auto"/>
+        <w:rPr>
+          <w:rFonts w:ascii="Kingthings Trypewriter 2" w:eastAsia="Adobe Gothic Std B" w:hAnsi="Kingthings Trypewriter 2"/>
+        </w:rPr>
+      </w:pPr>
+      <w:r>
+        <w:rPr>
+          <w:rFonts w:ascii="Kingthings Trypewriter 2" w:eastAsia="Adobe Gothic Std B" w:hAnsi="Kingthings Trypewriter 2"/>
+        </w:rPr>
+        <w:t>Maverick: Não, nós conseguimos! Nós fomos incríveis</w:t>
+      </w:r>
+      <w:r>
+        <w:rPr>
+          <w:rFonts w:ascii="Kingthings Trypewriter 2" w:eastAsia="Adobe Gothic Std B" w:hAnsi="Kingthings Trypewriter 2"/>
+        </w:rPr>
+        <w:t>!</w:t>
+      </w:r>
+    </w:p>
+    <w:p>
+      <w:pPr>
+        <w:spacing w:line="240" w:lineRule="auto"/>
+        <w:rPr>
+          <w:rFonts w:ascii="Kingthings Trypewriter 2" w:eastAsia="Adobe Gothic Std B" w:hAnsi="Kingthings Trypewriter 2"/>
+        </w:rPr>
+      </w:pPr>
+      <w:r>
+        <w:rPr>
+          <w:rFonts w:ascii="Kingthings Trypewriter 2" w:eastAsia="Adobe Gothic Std B" w:hAnsi="Kingthings Trypewriter 2"/>
+        </w:rPr>
+        <w:t>Leonard: E agora o que faremos?</w:t>
+      </w:r>
+    </w:p>
+    <w:p>
+      <w:pPr>
+        <w:spacing w:line="240" w:lineRule="auto"/>
+        <w:rPr>
+          <w:rFonts w:ascii="Kingthings Trypewriter 2" w:eastAsia="Adobe Gothic Std B" w:hAnsi="Kingthings Trypewriter 2"/>
+        </w:rPr>
+      </w:pPr>
+      <w:r>
+        <w:rPr>
+          <w:rFonts w:ascii="Kingthings Trypewriter 2" w:eastAsia="Adobe Gothic Std B" w:hAnsi="Kingthings Trypewriter 2"/>
+        </w:rPr>
+        <w:t>Maverick: Não sei, mas agora ... finalmente somos ... livres!</w:t>
+      </w:r>
+    </w:p>
+    <w:p>
+      <w:pPr>
+        <w:spacing w:line="240" w:lineRule="auto"/>
+        <w:rPr>
+          <w:rFonts w:ascii="Kingthings Trypewriter 2" w:eastAsia="Adobe Gothic Std B" w:hAnsi="Kingthings Trypewriter 2"/>
+        </w:rPr>
+      </w:pPr>
+      <w:r>
+        <w:rPr>
+          <w:rFonts w:ascii="Kingthings Trypewriter 2" w:eastAsia="Adobe Gothic Std B" w:hAnsi="Kingthings Trypewriter 2"/>
+        </w:rPr>
+        <w:t>Leonard: Maverick, algo aconteceu lá? Você parece diferente?</w:t>
+      </w:r>
+    </w:p>
+    <w:p>
+      <w:pPr>
+        <w:spacing w:line="240" w:lineRule="auto"/>
+        <w:rPr>
+          <w:rFonts w:ascii="Kingthings Trypewriter 2" w:eastAsia="Adobe Gothic Std B" w:hAnsi="Kingthings Trypewriter 2"/>
+        </w:rPr>
+      </w:pPr>
+      <w:r>
+        <w:rPr>
+          <w:rFonts w:ascii="Kingthings Trypewriter 2" w:eastAsia="Adobe Gothic Std B" w:hAnsi="Kingthings Trypewriter 2"/>
+        </w:rPr>
+        <w:t>Maverick: Não foi nada ... pai.</w:t>
+      </w:r>
+    </w:p>
+    <w:p>
+      <w:pPr>
+        <w:spacing w:line="240" w:lineRule="auto"/>
+        <w:jc w:val="center"/>
+        <w:rPr>
+          <w:rFonts w:ascii="Dirty Ego" w:eastAsia="Adobe Gothic Std B" w:hAnsi="Dirty Ego"/>
+          <w:sz w:val="60"/>
+          <w:szCs w:val="60"/>
+        </w:rPr>
+      </w:pPr>
+      <w:r>
+        <w:rPr>
+          <w:rFonts w:ascii="Dirty Ego" w:eastAsia="Adobe Gothic Std B" w:hAnsi="Dirty Ego"/>
+          <w:sz w:val="60"/>
+          <w:szCs w:val="60"/>
+        </w:rPr>
+        <w:t>(Créditos)</w:t>
+      </w:r>
+    </w:p>
+    <w:p>
+      <w:pPr>
+        <w:spacing w:line="240" w:lineRule="auto"/>
+        <w:jc w:val="center"/>
+        <w:rPr>
+          <w:rFonts w:ascii="Kingthings Trypewriter 2" w:eastAsia="Adobe Gothic Std B" w:hAnsi="Kingthings Trypewriter 2"/>
+        </w:rPr>
+      </w:pPr>
+      <w:r>
+        <w:rPr>
+          <w:rFonts w:ascii="Dirty Ego" w:eastAsia="Adobe Gothic Std B" w:hAnsi="Dirty Ego"/>
+          <w:sz w:val="60"/>
+          <w:szCs w:val="60"/>
+        </w:rPr>
+        <w:t>Cena 17 (Pós Créditos/Lugar desconhecido)</w:t>
+      </w:r>
+    </w:p>
+    <w:p>
+      <w:pPr>
+        <w:spacing w:line="240" w:lineRule="auto"/>
+        <w:rPr>
+          <w:rFonts w:ascii="Kingthings Trypewriter 2" w:eastAsia="Adobe Gothic Std B" w:hAnsi="Kingthings Trypewriter 2"/>
+        </w:rPr>
+      </w:pPr>
+      <w:r>
+        <w:rPr>
+          <w:rFonts w:ascii="Kingthings Trypewriter 2" w:eastAsia="Adobe Gothic Std B" w:hAnsi="Kingthings Trypewriter 2"/>
+        </w:rPr>
+        <w:t>//Em cena: Rafael com filtro preto para não ser identificado</w:t>
+      </w:r>
+    </w:p>
+    <w:p>
+      <w:pPr>
+        <w:spacing w:line="240" w:lineRule="auto"/>
+        <w:rPr>
+          <w:rFonts w:ascii="Kingthings Trypewriter 2" w:eastAsia="Adobe Gothic Std B" w:hAnsi="Kingthings Trypewriter 2"/>
+        </w:rPr>
+      </w:pPr>
+      <w:r>
+        <w:rPr>
+          <w:rFonts w:ascii="Kingthings Trypewriter 2" w:eastAsia="Adobe Gothic Std B" w:hAnsi="Kingthings Trypewriter 2"/>
+        </w:rPr>
+        <w:t>Rafael: Então ... Kron caiu, não é?</w:t>
+      </w:r>
+    </w:p>
+    <w:p>
+      <w:pPr>
+        <w:spacing w:line="240" w:lineRule="auto"/>
+        <w:rPr>
+          <w:rFonts w:ascii="Kingthings Trypewriter 2" w:eastAsia="Adobe Gothic Std B" w:hAnsi="Kingthings Trypewriter 2"/>
+        </w:rPr>
+      </w:pPr>
+      <w:r>
+        <w:rPr>
+          <w:rFonts w:ascii="Kingthings Trypewriter 2" w:eastAsia="Adobe Gothic Std B" w:hAnsi="Kingthings Trypewriter 2"/>
+        </w:rPr>
+        <w:t>Rafael: Excelente!</w:t>
+      </w:r>
+    </w:p>
+    <w:p>
+      <w:pPr>
+        <w:spacing w:line="240" w:lineRule="auto"/>
+        <w:rPr>
+          <w:rFonts w:ascii="Kingthings Trypewriter 2" w:eastAsia="Adobe Gothic Std B" w:hAnsi="Kingthings Trypewriter 2"/>
+        </w:rPr>
+      </w:pPr>
+      <w:r>
+        <w:rPr>
+          <w:rFonts w:ascii="Kingthings Trypewriter 2" w:eastAsia="Adobe Gothic Std B" w:hAnsi="Kingthings Trypewriter 2"/>
+        </w:rPr>
+        <w:t>Rafael: Agora é hora de buscar minha vingança!</w:t>
+      </w:r>
+    </w:p>
+    <w:p>
+      <w:pPr>
+        <w:spacing w:line="240" w:lineRule="auto"/>
+        <w:rPr>
+          <w:rFonts w:ascii="Kingthings Trypewriter 2" w:eastAsia="Adobe Gothic Std B" w:hAnsi="Kingthings Trypewriter 2"/>
+        </w:rPr>
+      </w:pPr>
+      <w:r>
+        <w:rPr>
+          <w:rFonts w:ascii="Kingthings Trypewriter 2" w:eastAsia="Adobe Gothic Std B" w:hAnsi="Kingthings Trypewriter 2"/>
+        </w:rPr>
+        <w:t>Rafael: Estou indo ...</w:t>
+      </w:r>
+    </w:p>
+    <w:p>
+      <w:pPr>
+        <w:spacing w:line="240" w:lineRule="auto"/>
+        <w:rPr>
+          <w:rFonts w:ascii="Kingthings Trypewriter 2" w:eastAsia="Adobe Gothic Std B" w:hAnsi="Kingthings Trypewriter 2"/>
+        </w:rPr>
+      </w:pPr>
+      <w:r>
+        <w:rPr>
+          <w:rFonts w:ascii="Kingthings Trypewriter 2" w:eastAsia="Adobe Gothic Std B" w:hAnsi="Kingthings Trypewriter 2"/>
+        </w:rPr>
+        <w:t>Rafael: PAI!</w:t>
+      </w:r>
     </w:p>
     <w:sectPr>
       <w:pgSz w:w="11906" w:h="16838"/>

</xml_diff>